<commit_message>
chenge user name password
</commit_message>
<xml_diff>
--- a/elibrary-servlet.docx
+++ b/elibrary-servlet.docx
@@ -1,6 +1,6 @@
 
 <file path=word/document.xml><?xml version="1.0" encoding="utf-8"?>
-<w:document xmlns:ve="http://schemas.openxmlformats.org/markup-compatibility/2006" xmlns:o="urn:schemas-microsoft-com:office:office" xmlns:r="http://schemas.openxmlformats.org/officeDocument/2006/relationships" xmlns:m="http://schemas.openxmlformats.org/officeDocument/2006/math" xmlns:v="urn:schemas-microsoft-com:vml" xmlns:wp="http://schemas.openxmlformats.org/drawingml/2006/wordprocessingDrawing" xmlns:w10="urn:schemas-microsoft-com:office:word" xmlns:w="http://schemas.openxmlformats.org/wordprocessingml/2006/main" xmlns:wne="http://schemas.microsoft.com/office/word/2006/wordml">
+<w:document xmlns:wpc="http://schemas.microsoft.com/office/word/2010/wordprocessingCanvas" xmlns:cx="http://schemas.microsoft.com/office/drawing/2014/chartex" xmlns:mc="http://schemas.openxmlformats.org/markup-compatibility/2006" xmlns:o="urn:schemas-microsoft-com:office:office" xmlns:r="http://schemas.openxmlformats.org/officeDocument/2006/relationships" xmlns:m="http://schemas.openxmlformats.org/officeDocument/2006/math" xmlns:v="urn:schemas-microsoft-com:vml" xmlns:wp14="http://schemas.microsoft.com/office/word/2010/wordprocessingDrawing" xmlns:wp="http://schemas.openxmlformats.org/drawingml/2006/wordprocessingDrawing" xmlns:w10="urn:schemas-microsoft-com:office:word" xmlns:w="http://schemas.openxmlformats.org/wordprocessingml/2006/main" xmlns:w14="http://schemas.microsoft.com/office/word/2010/wordml" xmlns:w15="http://schemas.microsoft.com/office/word/2012/wordml" xmlns:w16se="http://schemas.microsoft.com/office/word/2015/wordml/symex" xmlns:wpg="http://schemas.microsoft.com/office/word/2010/wordprocessingGroup" xmlns:wpi="http://schemas.microsoft.com/office/word/2010/wordprocessingInk" xmlns:wne="http://schemas.microsoft.com/office/word/2006/wordml" xmlns:wps="http://schemas.microsoft.com/office/word/2010/wordprocessingShape" mc:Ignorable="w14 w15 w16se wp14">
   <w:body>
     <w:p>
       <w:pPr>
@@ -16,13 +16,26 @@
           <w:sz w:val="72"/>
           <w:szCs w:val="72"/>
         </w:rPr>
-        <w:t>eLibrary Screenshots</w:t>
+        <w:t>E-</w:t>
+      </w:r>
+      <w:r>
+        <w:rPr>
+          <w:noProof/>
+          <w:sz w:val="72"/>
+          <w:szCs w:val="72"/>
+        </w:rPr>
+        <w:t>Library Screenshots</w:t>
       </w:r>
     </w:p>
     <w:p>
       <w:pPr>
-        <w:rPr>
-          <w:noProof/>
+        <w:pStyle w:val="NormalWeb"/>
+        <w:shd w:val="clear" w:color="auto" w:fill="E8F2FE"/>
+        <w:rPr>
+          <w:rFonts w:ascii="Courier New" w:hAnsi="Courier New" w:cs="Courier New"/>
+          <w:color w:val="000000"/>
+          <w:sz w:val="20"/>
+          <w:szCs w:val="20"/>
         </w:rPr>
       </w:pPr>
       <w:r>
@@ -31,15 +44,15 @@
         </w:rPr>
         <w:t xml:space="preserve">Enter email: </w:t>
       </w:r>
-      <w:hyperlink r:id="rId4" w:history="1">
-        <w:r>
-          <w:rPr>
-            <w:rStyle w:val="Hyperlink"/>
-            <w:noProof/>
-          </w:rPr>
-          <w:t>admin@jtp.com</w:t>
-        </w:r>
-      </w:hyperlink>
+      <w:r>
+        <w:rPr>
+          <w:rFonts w:ascii="Courier New" w:hAnsi="Courier New" w:cs="Courier New"/>
+          <w:color w:val="2A00FF"/>
+          <w:sz w:val="20"/>
+          <w:szCs w:val="20"/>
+        </w:rPr>
+        <w:t>sachinmore12@gmail.com</w:t>
+      </w:r>
     </w:p>
     <w:p>
       <w:pPr>
@@ -51,7 +64,19 @@
         <w:rPr>
           <w:noProof/>
         </w:rPr>
-        <w:t>Enter password: admin123</w:t>
+        <w:t>E</w:t>
+      </w:r>
+      <w:r>
+        <w:rPr>
+          <w:noProof/>
+        </w:rPr>
+        <w:t>nter password: Sachin@</w:t>
+      </w:r>
+      <w:r>
+        <w:rPr>
+          <w:noProof/>
+        </w:rPr>
+        <w:t>123</w:t>
       </w:r>
     </w:p>
     <w:p>
@@ -71,11 +96,12 @@
       <w:r>
         <w:rPr>
           <w:noProof/>
+          <w:lang w:bidi="hi-IN"/>
         </w:rPr>
         <w:drawing>
-          <wp:inline distT="0" distB="0" distL="0" distR="0">
-            <wp:extent cx="5943600" cy="3167599"/>
-            <wp:effectExtent l="19050" t="0" r="0" b="0"/>
+          <wp:inline distT="0" distB="0" distL="0" distR="0" wp14:anchorId="70415C2C" wp14:editId="1679ECD0">
+            <wp:extent cx="5943600" cy="3343275"/>
+            <wp:effectExtent l="0" t="0" r="0" b="0"/>
             <wp:docPr id="1" name="Picture 1"/>
             <wp:cNvGraphicFramePr>
               <a:graphicFrameLocks xmlns:a="http://schemas.openxmlformats.org/drawingml/2006/main" noChangeAspect="1"/>
@@ -84,7 +110,53 @@
               <a:graphicData uri="http://schemas.openxmlformats.org/drawingml/2006/picture">
                 <pic:pic xmlns:pic="http://schemas.openxmlformats.org/drawingml/2006/picture">
                   <pic:nvPicPr>
-                    <pic:cNvPr id="0" name="Picture 1"/>
+                    <pic:cNvPr id="1" name=""/>
+                    <pic:cNvPicPr/>
+                  </pic:nvPicPr>
+                  <pic:blipFill>
+                    <a:blip r:embed="rId4"/>
+                    <a:stretch>
+                      <a:fillRect/>
+                    </a:stretch>
+                  </pic:blipFill>
+                  <pic:spPr>
+                    <a:xfrm>
+                      <a:off x="0" y="0"/>
+                      <a:ext cx="5943600" cy="3343275"/>
+                    </a:xfrm>
+                    <a:prstGeom prst="rect">
+                      <a:avLst/>
+                    </a:prstGeom>
+                  </pic:spPr>
+                </pic:pic>
+              </a:graphicData>
+            </a:graphic>
+          </wp:inline>
+        </w:drawing>
+      </w:r>
+    </w:p>
+    <w:p/>
+    <w:p/>
+    <w:p>
+      <w:r>
+        <w:rPr>
+          <w:noProof/>
+          <w:lang w:bidi="hi-IN"/>
+        </w:rPr>
+        <w:lastRenderedPageBreak/>
+        <w:drawing>
+          <wp:inline distT="0" distB="0" distL="0" distR="0">
+            <wp:extent cx="5943600" cy="3167599"/>
+            <wp:effectExtent l="19050" t="0" r="0" b="0"/>
+            <wp:docPr id="3" name="Picture 4"/>
+            <wp:cNvGraphicFramePr>
+              <a:graphicFrameLocks xmlns:a="http://schemas.openxmlformats.org/drawingml/2006/main" noChangeAspect="1"/>
+            </wp:cNvGraphicFramePr>
+            <a:graphic xmlns:a="http://schemas.openxmlformats.org/drawingml/2006/main">
+              <a:graphicData uri="http://schemas.openxmlformats.org/drawingml/2006/picture">
+                <pic:pic xmlns:pic="http://schemas.openxmlformats.org/drawingml/2006/picture">
+                  <pic:nvPicPr>
+                    <pic:cNvPr id="0" name="Picture 4"/>
                     <pic:cNvPicPr>
                       <a:picLocks noChangeAspect="1" noChangeArrowheads="1"/>
                     </pic:cNvPicPr>
@@ -119,16 +191,22 @@
         </w:drawing>
       </w:r>
     </w:p>
-    <w:p/>
-    <w:p/>
-    <w:p>
-      <w:r>
-        <w:lastRenderedPageBreak/>
+    <w:p>
+      <w:r>
+        <w:t>Click on Add Librarian:</w:t>
+      </w:r>
+    </w:p>
+    <w:p>
+      <w:r>
+        <w:rPr>
+          <w:noProof/>
+          <w:lang w:bidi="hi-IN"/>
+        </w:rPr>
         <w:drawing>
           <wp:inline distT="0" distB="0" distL="0" distR="0">
-            <wp:extent cx="5943600" cy="3167599"/>
+            <wp:extent cx="5943600" cy="4051272"/>
             <wp:effectExtent l="19050" t="0" r="0" b="0"/>
-            <wp:docPr id="3" name="Picture 4"/>
+            <wp:docPr id="10" name="Picture 10"/>
             <wp:cNvGraphicFramePr>
               <a:graphicFrameLocks xmlns:a="http://schemas.openxmlformats.org/drawingml/2006/main" noChangeAspect="1"/>
             </wp:cNvGraphicFramePr>
@@ -136,7 +214,7 @@
               <a:graphicData uri="http://schemas.openxmlformats.org/drawingml/2006/picture">
                 <pic:pic xmlns:pic="http://schemas.openxmlformats.org/drawingml/2006/picture">
                   <pic:nvPicPr>
-                    <pic:cNvPr id="0" name="Picture 4"/>
+                    <pic:cNvPr id="0" name="Picture 10"/>
                     <pic:cNvPicPr>
                       <a:picLocks noChangeAspect="1" noChangeArrowheads="1"/>
                     </pic:cNvPicPr>
@@ -151,7 +229,7 @@
                   <pic:spPr bwMode="auto">
                     <a:xfrm>
                       <a:off x="0" y="0"/>
-                      <a:ext cx="5943600" cy="3167599"/>
+                      <a:ext cx="5943600" cy="4051272"/>
                     </a:xfrm>
                     <a:prstGeom prst="rect">
                       <a:avLst/>
@@ -173,19 +251,21 @@
     </w:p>
     <w:p>
       <w:r>
-        <w:t>Click on Add Librarian:</w:t>
-      </w:r>
-    </w:p>
-    <w:p>
-      <w:r>
-        <w:rPr>
-          <w:noProof/>
-        </w:rPr>
+        <w:t>After filling form click on submit button.</w:t>
+      </w:r>
+    </w:p>
+    <w:p>
+      <w:r>
+        <w:rPr>
+          <w:noProof/>
+          <w:lang w:bidi="hi-IN"/>
+        </w:rPr>
+        <w:lastRenderedPageBreak/>
         <w:drawing>
           <wp:inline distT="0" distB="0" distL="0" distR="0">
             <wp:extent cx="5943600" cy="4051272"/>
             <wp:effectExtent l="19050" t="0" r="0" b="0"/>
-            <wp:docPr id="10" name="Picture 10"/>
+            <wp:docPr id="13" name="Picture 13"/>
             <wp:cNvGraphicFramePr>
               <a:graphicFrameLocks xmlns:a="http://schemas.openxmlformats.org/drawingml/2006/main" noChangeAspect="1"/>
             </wp:cNvGraphicFramePr>
@@ -193,7 +273,7 @@
               <a:graphicData uri="http://schemas.openxmlformats.org/drawingml/2006/picture">
                 <pic:pic xmlns:pic="http://schemas.openxmlformats.org/drawingml/2006/picture">
                   <pic:nvPicPr>
-                    <pic:cNvPr id="0" name="Picture 10"/>
+                    <pic:cNvPr id="0" name="Picture 13"/>
                     <pic:cNvPicPr>
                       <a:picLocks noChangeAspect="1" noChangeArrowheads="1"/>
                     </pic:cNvPicPr>
@@ -230,20 +310,21 @@
     </w:p>
     <w:p>
       <w:r>
-        <w:t>After filling form click on submit button.</w:t>
-      </w:r>
-    </w:p>
-    <w:p>
-      <w:r>
-        <w:rPr>
-          <w:noProof/>
+        <w:t>Now click on View Librarian:</w:t>
+      </w:r>
+    </w:p>
+    <w:p>
+      <w:r>
+        <w:rPr>
+          <w:noProof/>
+          <w:lang w:bidi="hi-IN"/>
         </w:rPr>
         <w:lastRenderedPageBreak/>
         <w:drawing>
           <wp:inline distT="0" distB="0" distL="0" distR="0">
             <wp:extent cx="5943600" cy="4051272"/>
             <wp:effectExtent l="19050" t="0" r="0" b="0"/>
-            <wp:docPr id="13" name="Picture 13"/>
+            <wp:docPr id="16" name="Picture 16"/>
             <wp:cNvGraphicFramePr>
               <a:graphicFrameLocks xmlns:a="http://schemas.openxmlformats.org/drawingml/2006/main" noChangeAspect="1"/>
             </wp:cNvGraphicFramePr>
@@ -251,7 +332,7 @@
               <a:graphicData uri="http://schemas.openxmlformats.org/drawingml/2006/picture">
                 <pic:pic xmlns:pic="http://schemas.openxmlformats.org/drawingml/2006/picture">
                   <pic:nvPicPr>
-                    <pic:cNvPr id="0" name="Picture 13"/>
+                    <pic:cNvPr id="0" name="Picture 16"/>
                     <pic:cNvPicPr>
                       <a:picLocks noChangeAspect="1" noChangeArrowheads="1"/>
                     </pic:cNvPicPr>
@@ -286,22 +367,24 @@
         </w:drawing>
       </w:r>
     </w:p>
-    <w:p>
-      <w:r>
-        <w:t>Now click on View Librarian:</w:t>
-      </w:r>
-    </w:p>
-    <w:p>
-      <w:r>
-        <w:rPr>
-          <w:noProof/>
+    <w:p/>
+    <w:p>
+      <w:r>
+        <w:t>Now click on edit link:</w:t>
+      </w:r>
+    </w:p>
+    <w:p>
+      <w:r>
+        <w:rPr>
+          <w:noProof/>
+          <w:lang w:bidi="hi-IN"/>
         </w:rPr>
         <w:lastRenderedPageBreak/>
         <w:drawing>
           <wp:inline distT="0" distB="0" distL="0" distR="0">
             <wp:extent cx="5943600" cy="4051272"/>
             <wp:effectExtent l="19050" t="0" r="0" b="0"/>
-            <wp:docPr id="16" name="Picture 16"/>
+            <wp:docPr id="19" name="Picture 19"/>
             <wp:cNvGraphicFramePr>
               <a:graphicFrameLocks xmlns:a="http://schemas.openxmlformats.org/drawingml/2006/main" noChangeAspect="1"/>
             </wp:cNvGraphicFramePr>
@@ -309,7 +392,7 @@
               <a:graphicData uri="http://schemas.openxmlformats.org/drawingml/2006/picture">
                 <pic:pic xmlns:pic="http://schemas.openxmlformats.org/drawingml/2006/picture">
                   <pic:nvPicPr>
-                    <pic:cNvPr id="0" name="Picture 16"/>
+                    <pic:cNvPr id="0" name="Picture 19"/>
                     <pic:cNvPicPr>
                       <a:picLocks noChangeAspect="1" noChangeArrowheads="1"/>
                     </pic:cNvPicPr>
@@ -344,23 +427,23 @@
         </w:drawing>
       </w:r>
     </w:p>
-    <w:p/>
-    <w:p>
-      <w:r>
-        <w:t>Now click on edit link:</w:t>
-      </w:r>
-    </w:p>
-    <w:p>
-      <w:r>
-        <w:rPr>
-          <w:noProof/>
+    <w:p>
+      <w:r>
+        <w:t>After changing the information, click on update button.</w:t>
+      </w:r>
+    </w:p>
+    <w:p>
+      <w:r>
+        <w:rPr>
+          <w:noProof/>
+          <w:lang w:bidi="hi-IN"/>
         </w:rPr>
         <w:lastRenderedPageBreak/>
         <w:drawing>
           <wp:inline distT="0" distB="0" distL="0" distR="0">
             <wp:extent cx="5943600" cy="4051272"/>
             <wp:effectExtent l="19050" t="0" r="0" b="0"/>
-            <wp:docPr id="19" name="Picture 19"/>
+            <wp:docPr id="22" name="Picture 22"/>
             <wp:cNvGraphicFramePr>
               <a:graphicFrameLocks xmlns:a="http://schemas.openxmlformats.org/drawingml/2006/main" noChangeAspect="1"/>
             </wp:cNvGraphicFramePr>
@@ -368,7 +451,7 @@
               <a:graphicData uri="http://schemas.openxmlformats.org/drawingml/2006/picture">
                 <pic:pic xmlns:pic="http://schemas.openxmlformats.org/drawingml/2006/picture">
                   <pic:nvPicPr>
-                    <pic:cNvPr id="0" name="Picture 19"/>
+                    <pic:cNvPr id="0" name="Picture 22"/>
                     <pic:cNvPicPr>
                       <a:picLocks noChangeAspect="1" noChangeArrowheads="1"/>
                     </pic:cNvPicPr>
@@ -405,20 +488,21 @@
     </w:p>
     <w:p>
       <w:r>
-        <w:t>After changing the information, click on update button.</w:t>
-      </w:r>
-    </w:p>
-    <w:p>
-      <w:r>
-        <w:rPr>
-          <w:noProof/>
+        <w:t>Now click on delete link:</w:t>
+      </w:r>
+    </w:p>
+    <w:p>
+      <w:r>
+        <w:rPr>
+          <w:noProof/>
+          <w:lang w:bidi="hi-IN"/>
         </w:rPr>
         <w:lastRenderedPageBreak/>
         <w:drawing>
           <wp:inline distT="0" distB="0" distL="0" distR="0">
             <wp:extent cx="5943600" cy="4051272"/>
             <wp:effectExtent l="19050" t="0" r="0" b="0"/>
-            <wp:docPr id="22" name="Picture 22"/>
+            <wp:docPr id="25" name="Picture 25"/>
             <wp:cNvGraphicFramePr>
               <a:graphicFrameLocks xmlns:a="http://schemas.openxmlformats.org/drawingml/2006/main" noChangeAspect="1"/>
             </wp:cNvGraphicFramePr>
@@ -426,7 +510,7 @@
               <a:graphicData uri="http://schemas.openxmlformats.org/drawingml/2006/picture">
                 <pic:pic xmlns:pic="http://schemas.openxmlformats.org/drawingml/2006/picture">
                   <pic:nvPicPr>
-                    <pic:cNvPr id="0" name="Picture 22"/>
+                    <pic:cNvPr id="0" name="Picture 25"/>
                     <pic:cNvPicPr>
                       <a:picLocks noChangeAspect="1" noChangeArrowheads="1"/>
                     </pic:cNvPicPr>
@@ -463,20 +547,25 @@
     </w:p>
     <w:p>
       <w:r>
-        <w:t>Now click on delete link:</w:t>
-      </w:r>
-    </w:p>
-    <w:p>
-      <w:r>
-        <w:rPr>
-          <w:noProof/>
-        </w:rPr>
-        <w:lastRenderedPageBreak/>
+        <w:t>Now you can see that record is deleted.</w:t>
+      </w:r>
+    </w:p>
+    <w:p>
+      <w:r>
+        <w:t>Now click on logout button.</w:t>
+      </w:r>
+    </w:p>
+    <w:p>
+      <w:r>
+        <w:rPr>
+          <w:noProof/>
+          <w:lang w:bidi="hi-IN"/>
+        </w:rPr>
         <w:drawing>
           <wp:inline distT="0" distB="0" distL="0" distR="0">
-            <wp:extent cx="5943600" cy="4051272"/>
+            <wp:extent cx="5943600" cy="3167599"/>
             <wp:effectExtent l="19050" t="0" r="0" b="0"/>
-            <wp:docPr id="25" name="Picture 25"/>
+            <wp:docPr id="28" name="Picture 28"/>
             <wp:cNvGraphicFramePr>
               <a:graphicFrameLocks xmlns:a="http://schemas.openxmlformats.org/drawingml/2006/main" noChangeAspect="1"/>
             </wp:cNvGraphicFramePr>
@@ -484,7 +573,7 @@
               <a:graphicData uri="http://schemas.openxmlformats.org/drawingml/2006/picture">
                 <pic:pic xmlns:pic="http://schemas.openxmlformats.org/drawingml/2006/picture">
                   <pic:nvPicPr>
-                    <pic:cNvPr id="0" name="Picture 25"/>
+                    <pic:cNvPr id="0" name="Picture 28"/>
                     <pic:cNvPicPr>
                       <a:picLocks noChangeAspect="1" noChangeArrowheads="1"/>
                     </pic:cNvPicPr>
@@ -499,7 +588,7 @@
                   <pic:spPr bwMode="auto">
                     <a:xfrm>
                       <a:off x="0" y="0"/>
-                      <a:ext cx="5943600" cy="4051272"/>
+                      <a:ext cx="5943600" cy="3167599"/>
                     </a:xfrm>
                     <a:prstGeom prst="rect">
                       <a:avLst/>
@@ -521,24 +610,21 @@
     </w:p>
     <w:p>
       <w:r>
-        <w:t>Now you can see that record is deleted.</w:t>
-      </w:r>
-    </w:p>
-    <w:p>
-      <w:r>
-        <w:t>Now click on logout button.</w:t>
-      </w:r>
-    </w:p>
-    <w:p>
-      <w:r>
-        <w:rPr>
-          <w:noProof/>
+        <w:lastRenderedPageBreak/>
+        <w:t>Now login through librarian section.</w:t>
+      </w:r>
+    </w:p>
+    <w:p>
+      <w:r>
+        <w:rPr>
+          <w:noProof/>
+          <w:lang w:bidi="hi-IN"/>
         </w:rPr>
         <w:drawing>
           <wp:inline distT="0" distB="0" distL="0" distR="0">
             <wp:extent cx="5943600" cy="3167599"/>
             <wp:effectExtent l="19050" t="0" r="0" b="0"/>
-            <wp:docPr id="28" name="Picture 28"/>
+            <wp:docPr id="31" name="Picture 31"/>
             <wp:cNvGraphicFramePr>
               <a:graphicFrameLocks xmlns:a="http://schemas.openxmlformats.org/drawingml/2006/main" noChangeAspect="1"/>
             </wp:cNvGraphicFramePr>
@@ -546,7 +632,7 @@
               <a:graphicData uri="http://schemas.openxmlformats.org/drawingml/2006/picture">
                 <pic:pic xmlns:pic="http://schemas.openxmlformats.org/drawingml/2006/picture">
                   <pic:nvPicPr>
-                    <pic:cNvPr id="0" name="Picture 28"/>
+                    <pic:cNvPr id="0" name="Picture 31"/>
                     <pic:cNvPicPr>
                       <a:picLocks noChangeAspect="1" noChangeArrowheads="1"/>
                     </pic:cNvPicPr>
@@ -583,20 +669,15 @@
     </w:p>
     <w:p>
       <w:r>
-        <w:lastRenderedPageBreak/>
-        <w:t>Now login through librarian section.</w:t>
-      </w:r>
-    </w:p>
-    <w:p>
-      <w:r>
-        <w:rPr>
-          <w:noProof/>
+        <w:rPr>
+          <w:noProof/>
+          <w:lang w:bidi="hi-IN"/>
         </w:rPr>
         <w:drawing>
           <wp:inline distT="0" distB="0" distL="0" distR="0">
             <wp:extent cx="5943600" cy="3167599"/>
             <wp:effectExtent l="19050" t="0" r="0" b="0"/>
-            <wp:docPr id="31" name="Picture 31"/>
+            <wp:docPr id="34" name="Picture 34"/>
             <wp:cNvGraphicFramePr>
               <a:graphicFrameLocks xmlns:a="http://schemas.openxmlformats.org/drawingml/2006/main" noChangeAspect="1"/>
             </wp:cNvGraphicFramePr>
@@ -604,7 +685,7 @@
               <a:graphicData uri="http://schemas.openxmlformats.org/drawingml/2006/picture">
                 <pic:pic xmlns:pic="http://schemas.openxmlformats.org/drawingml/2006/picture">
                   <pic:nvPicPr>
-                    <pic:cNvPr id="0" name="Picture 31"/>
+                    <pic:cNvPr id="0" name="Picture 34"/>
                     <pic:cNvPicPr>
                       <a:picLocks noChangeAspect="1" noChangeArrowheads="1"/>
                     </pic:cNvPicPr>
@@ -639,58 +720,6 @@
         </w:drawing>
       </w:r>
     </w:p>
-    <w:p>
-      <w:r>
-        <w:rPr>
-          <w:noProof/>
-        </w:rPr>
-        <w:drawing>
-          <wp:inline distT="0" distB="0" distL="0" distR="0">
-            <wp:extent cx="5943600" cy="3167599"/>
-            <wp:effectExtent l="19050" t="0" r="0" b="0"/>
-            <wp:docPr id="34" name="Picture 34"/>
-            <wp:cNvGraphicFramePr>
-              <a:graphicFrameLocks xmlns:a="http://schemas.openxmlformats.org/drawingml/2006/main" noChangeAspect="1"/>
-            </wp:cNvGraphicFramePr>
-            <a:graphic xmlns:a="http://schemas.openxmlformats.org/drawingml/2006/main">
-              <a:graphicData uri="http://schemas.openxmlformats.org/drawingml/2006/picture">
-                <pic:pic xmlns:pic="http://schemas.openxmlformats.org/drawingml/2006/picture">
-                  <pic:nvPicPr>
-                    <pic:cNvPr id="0" name="Picture 34"/>
-                    <pic:cNvPicPr>
-                      <a:picLocks noChangeAspect="1" noChangeArrowheads="1"/>
-                    </pic:cNvPicPr>
-                  </pic:nvPicPr>
-                  <pic:blipFill>
-                    <a:blip r:embed="rId15"/>
-                    <a:srcRect/>
-                    <a:stretch>
-                      <a:fillRect/>
-                    </a:stretch>
-                  </pic:blipFill>
-                  <pic:spPr bwMode="auto">
-                    <a:xfrm>
-                      <a:off x="0" y="0"/>
-                      <a:ext cx="5943600" cy="3167599"/>
-                    </a:xfrm>
-                    <a:prstGeom prst="rect">
-                      <a:avLst/>
-                    </a:prstGeom>
-                    <a:noFill/>
-                    <a:ln w="9525">
-                      <a:noFill/>
-                      <a:miter lim="800000"/>
-                      <a:headEnd/>
-                      <a:tailEnd/>
-                    </a:ln>
-                  </pic:spPr>
-                </pic:pic>
-              </a:graphicData>
-            </a:graphic>
-          </wp:inline>
-        </w:drawing>
-      </w:r>
-    </w:p>
     <w:p/>
     <w:p>
       <w:r>
@@ -701,6 +730,7 @@
       <w:r>
         <w:rPr>
           <w:noProof/>
+          <w:lang w:bidi="hi-IN"/>
         </w:rPr>
         <w:lastRenderedPageBreak/>
         <w:drawing>
@@ -721,7 +751,7 @@
                     </pic:cNvPicPr>
                   </pic:nvPicPr>
                   <pic:blipFill>
-                    <a:blip r:embed="rId16"/>
+                    <a:blip r:embed="rId15"/>
                     <a:srcRect/>
                     <a:stretch>
                       <a:fillRect/>
@@ -759,6 +789,7 @@
       <w:r>
         <w:rPr>
           <w:noProof/>
+          <w:lang w:bidi="hi-IN"/>
         </w:rPr>
         <w:lastRenderedPageBreak/>
         <w:drawing>
@@ -774,6 +805,65 @@
                 <pic:pic xmlns:pic="http://schemas.openxmlformats.org/drawingml/2006/picture">
                   <pic:nvPicPr>
                     <pic:cNvPr id="0" name="Picture 40"/>
+                    <pic:cNvPicPr>
+                      <a:picLocks noChangeAspect="1" noChangeArrowheads="1"/>
+                    </pic:cNvPicPr>
+                  </pic:nvPicPr>
+                  <pic:blipFill>
+                    <a:blip r:embed="rId16"/>
+                    <a:srcRect/>
+                    <a:stretch>
+                      <a:fillRect/>
+                    </a:stretch>
+                  </pic:blipFill>
+                  <pic:spPr bwMode="auto">
+                    <a:xfrm>
+                      <a:off x="0" y="0"/>
+                      <a:ext cx="5943600" cy="3968262"/>
+                    </a:xfrm>
+                    <a:prstGeom prst="rect">
+                      <a:avLst/>
+                    </a:prstGeom>
+                    <a:noFill/>
+                    <a:ln w="9525">
+                      <a:noFill/>
+                      <a:miter lim="800000"/>
+                      <a:headEnd/>
+                      <a:tailEnd/>
+                    </a:ln>
+                  </pic:spPr>
+                </pic:pic>
+              </a:graphicData>
+            </a:graphic>
+          </wp:inline>
+        </w:drawing>
+      </w:r>
+    </w:p>
+    <w:p>
+      <w:r>
+        <w:t>Now click on View Book link:</w:t>
+      </w:r>
+    </w:p>
+    <w:p>
+      <w:r>
+        <w:rPr>
+          <w:noProof/>
+          <w:lang w:bidi="hi-IN"/>
+        </w:rPr>
+        <w:lastRenderedPageBreak/>
+        <w:drawing>
+          <wp:inline distT="0" distB="0" distL="0" distR="0">
+            <wp:extent cx="5943600" cy="3968262"/>
+            <wp:effectExtent l="19050" t="0" r="0" b="0"/>
+            <wp:docPr id="43" name="Picture 43"/>
+            <wp:cNvGraphicFramePr>
+              <a:graphicFrameLocks xmlns:a="http://schemas.openxmlformats.org/drawingml/2006/main" noChangeAspect="1"/>
+            </wp:cNvGraphicFramePr>
+            <a:graphic xmlns:a="http://schemas.openxmlformats.org/drawingml/2006/main">
+              <a:graphicData uri="http://schemas.openxmlformats.org/drawingml/2006/picture">
+                <pic:pic xmlns:pic="http://schemas.openxmlformats.org/drawingml/2006/picture">
+                  <pic:nvPicPr>
+                    <pic:cNvPr id="0" name="Picture 43"/>
                     <pic:cNvPicPr>
                       <a:picLocks noChangeAspect="1" noChangeArrowheads="1"/>
                     </pic:cNvPicPr>
@@ -808,22 +898,29 @@
         </w:drawing>
       </w:r>
     </w:p>
-    <w:p>
-      <w:r>
-        <w:t>Now click on View Book link:</w:t>
-      </w:r>
-    </w:p>
-    <w:p>
-      <w:r>
-        <w:rPr>
-          <w:noProof/>
+    <w:p/>
+    <w:p>
+      <w:r>
+        <w:t>Now you can see that book is not issued to anyone, so it is set to 0.</w:t>
+      </w:r>
+    </w:p>
+    <w:p>
+      <w:r>
+        <w:t>Now click on Issue Book:</w:t>
+      </w:r>
+    </w:p>
+    <w:p>
+      <w:r>
+        <w:rPr>
+          <w:noProof/>
+          <w:lang w:bidi="hi-IN"/>
         </w:rPr>
         <w:lastRenderedPageBreak/>
         <w:drawing>
           <wp:inline distT="0" distB="0" distL="0" distR="0">
             <wp:extent cx="5943600" cy="3968262"/>
             <wp:effectExtent l="19050" t="0" r="0" b="0"/>
-            <wp:docPr id="43" name="Picture 43"/>
+            <wp:docPr id="46" name="Picture 46"/>
             <wp:cNvGraphicFramePr>
               <a:graphicFrameLocks xmlns:a="http://schemas.openxmlformats.org/drawingml/2006/main" noChangeAspect="1"/>
             </wp:cNvGraphicFramePr>
@@ -831,7 +928,7 @@
               <a:graphicData uri="http://schemas.openxmlformats.org/drawingml/2006/picture">
                 <pic:pic xmlns:pic="http://schemas.openxmlformats.org/drawingml/2006/picture">
                   <pic:nvPicPr>
-                    <pic:cNvPr id="0" name="Picture 43"/>
+                    <pic:cNvPr id="0" name="Picture 46"/>
                     <pic:cNvPicPr>
                       <a:picLocks noChangeAspect="1" noChangeArrowheads="1"/>
                     </pic:cNvPicPr>
@@ -866,28 +963,28 @@
         </w:drawing>
       </w:r>
     </w:p>
-    <w:p/>
-    <w:p>
-      <w:r>
-        <w:t>Now you can see that book is not issued to anyone, so it is set to 0.</w:t>
-      </w:r>
-    </w:p>
-    <w:p>
-      <w:r>
-        <w:t>Now click on Issue Book:</w:t>
-      </w:r>
-    </w:p>
-    <w:p>
-      <w:r>
-        <w:rPr>
-          <w:noProof/>
+    <w:p>
+      <w:r>
+        <w:t>After filling the form, click on Issue Book button.</w:t>
+      </w:r>
+    </w:p>
+    <w:p>
+      <w:r>
+        <w:t>Now click on the View Issued Book link:</w:t>
+      </w:r>
+    </w:p>
+    <w:p>
+      <w:r>
+        <w:rPr>
+          <w:noProof/>
+          <w:lang w:bidi="hi-IN"/>
         </w:rPr>
         <w:lastRenderedPageBreak/>
         <w:drawing>
           <wp:inline distT="0" distB="0" distL="0" distR="0">
             <wp:extent cx="5943600" cy="3968262"/>
             <wp:effectExtent l="19050" t="0" r="0" b="0"/>
-            <wp:docPr id="46" name="Picture 46"/>
+            <wp:docPr id="49" name="Picture 49"/>
             <wp:cNvGraphicFramePr>
               <a:graphicFrameLocks xmlns:a="http://schemas.openxmlformats.org/drawingml/2006/main" noChangeAspect="1"/>
             </wp:cNvGraphicFramePr>
@@ -895,7 +992,7 @@
               <a:graphicData uri="http://schemas.openxmlformats.org/drawingml/2006/picture">
                 <pic:pic xmlns:pic="http://schemas.openxmlformats.org/drawingml/2006/picture">
                   <pic:nvPicPr>
-                    <pic:cNvPr id="0" name="Picture 46"/>
+                    <pic:cNvPr id="0" name="Picture 49"/>
                     <pic:cNvPicPr>
                       <a:picLocks noChangeAspect="1" noChangeArrowheads="1"/>
                     </pic:cNvPicPr>
@@ -932,25 +1029,34 @@
     </w:p>
     <w:p>
       <w:r>
-        <w:t>After filling the form, click on Issue Book button.</w:t>
-      </w:r>
-    </w:p>
-    <w:p>
-      <w:r>
-        <w:t>Now click on the View Issued Book link:</w:t>
-      </w:r>
-    </w:p>
-    <w:p>
-      <w:r>
-        <w:rPr>
-          <w:noProof/>
+        <w:t xml:space="preserve">Now you can see that D-3 </w:t>
+      </w:r>
+      <w:proofErr w:type="spellStart"/>
+      <w:r>
+        <w:t>callno</w:t>
+      </w:r>
+      <w:proofErr w:type="spellEnd"/>
+      <w:r>
+        <w:t xml:space="preserve"> is listed in the table and its return status is no.</w:t>
+      </w:r>
+    </w:p>
+    <w:p>
+      <w:r>
+        <w:t>Again click on the View Book link:</w:t>
+      </w:r>
+    </w:p>
+    <w:p>
+      <w:r>
+        <w:rPr>
+          <w:noProof/>
+          <w:lang w:bidi="hi-IN"/>
         </w:rPr>
         <w:lastRenderedPageBreak/>
         <w:drawing>
           <wp:inline distT="0" distB="0" distL="0" distR="0">
             <wp:extent cx="5943600" cy="3968262"/>
             <wp:effectExtent l="19050" t="0" r="0" b="0"/>
-            <wp:docPr id="49" name="Picture 49"/>
+            <wp:docPr id="52" name="Picture 52"/>
             <wp:cNvGraphicFramePr>
               <a:graphicFrameLocks xmlns:a="http://schemas.openxmlformats.org/drawingml/2006/main" noChangeAspect="1"/>
             </wp:cNvGraphicFramePr>
@@ -958,7 +1064,7 @@
               <a:graphicData uri="http://schemas.openxmlformats.org/drawingml/2006/picture">
                 <pic:pic xmlns:pic="http://schemas.openxmlformats.org/drawingml/2006/picture">
                   <pic:nvPicPr>
-                    <pic:cNvPr id="0" name="Picture 49"/>
+                    <pic:cNvPr id="0" name="Picture 52"/>
                     <pic:cNvPicPr>
                       <a:picLocks noChangeAspect="1" noChangeArrowheads="1"/>
                     </pic:cNvPicPr>
@@ -995,25 +1101,26 @@
     </w:p>
     <w:p>
       <w:r>
-        <w:t>Now you can see that D-3 callno is listed in the table and its return status is no.</w:t>
-      </w:r>
-    </w:p>
-    <w:p>
-      <w:r>
-        <w:t>Again click on the View Book link:</w:t>
-      </w:r>
-    </w:p>
-    <w:p>
-      <w:r>
-        <w:rPr>
-          <w:noProof/>
+        <w:t>Here, you can see that issued column displays 1. If no. of issued books are equal to quantity, you will not be able to issue book.</w:t>
+      </w:r>
+    </w:p>
+    <w:p>
+      <w:r>
+        <w:t>Now click on the Return Book link:</w:t>
+      </w:r>
+    </w:p>
+    <w:p>
+      <w:r>
+        <w:rPr>
+          <w:noProof/>
+          <w:lang w:bidi="hi-IN"/>
         </w:rPr>
         <w:lastRenderedPageBreak/>
         <w:drawing>
           <wp:inline distT="0" distB="0" distL="0" distR="0">
             <wp:extent cx="5943600" cy="3968262"/>
             <wp:effectExtent l="19050" t="0" r="0" b="0"/>
-            <wp:docPr id="52" name="Picture 52"/>
+            <wp:docPr id="55" name="Picture 55"/>
             <wp:cNvGraphicFramePr>
               <a:graphicFrameLocks xmlns:a="http://schemas.openxmlformats.org/drawingml/2006/main" noChangeAspect="1"/>
             </wp:cNvGraphicFramePr>
@@ -1021,7 +1128,7 @@
               <a:graphicData uri="http://schemas.openxmlformats.org/drawingml/2006/picture">
                 <pic:pic xmlns:pic="http://schemas.openxmlformats.org/drawingml/2006/picture">
                   <pic:nvPicPr>
-                    <pic:cNvPr id="0" name="Picture 52"/>
+                    <pic:cNvPr id="0" name="Picture 55"/>
                     <pic:cNvPicPr>
                       <a:picLocks noChangeAspect="1" noChangeArrowheads="1"/>
                     </pic:cNvPicPr>
@@ -1058,25 +1165,29 @@
     </w:p>
     <w:p>
       <w:r>
-        <w:t>Here, you can see that issued column displays 1. If no. of issued books are equal to quantity, you will not be able to issue book.</w:t>
-      </w:r>
-    </w:p>
-    <w:p>
-      <w:r>
-        <w:t>Now click on the Return Book link:</w:t>
-      </w:r>
-    </w:p>
-    <w:p>
-      <w:r>
-        <w:rPr>
-          <w:noProof/>
+        <w:t xml:space="preserve">After filling correct </w:t>
+      </w:r>
+      <w:proofErr w:type="spellStart"/>
+      <w:r>
+        <w:t>callno</w:t>
+      </w:r>
+      <w:proofErr w:type="spellEnd"/>
+      <w:r>
+        <w:t xml:space="preserve"> and student id, click on Return Book button.</w:t>
+      </w:r>
+    </w:p>
+    <w:p>
+      <w:r>
+        <w:rPr>
+          <w:noProof/>
+          <w:lang w:bidi="hi-IN"/>
         </w:rPr>
         <w:lastRenderedPageBreak/>
         <w:drawing>
           <wp:inline distT="0" distB="0" distL="0" distR="0">
             <wp:extent cx="5943600" cy="3968262"/>
             <wp:effectExtent l="19050" t="0" r="0" b="0"/>
-            <wp:docPr id="55" name="Picture 55"/>
+            <wp:docPr id="58" name="Picture 58"/>
             <wp:cNvGraphicFramePr>
               <a:graphicFrameLocks xmlns:a="http://schemas.openxmlformats.org/drawingml/2006/main" noChangeAspect="1"/>
             </wp:cNvGraphicFramePr>
@@ -1084,7 +1195,7 @@
               <a:graphicData uri="http://schemas.openxmlformats.org/drawingml/2006/picture">
                 <pic:pic xmlns:pic="http://schemas.openxmlformats.org/drawingml/2006/picture">
                   <pic:nvPicPr>
-                    <pic:cNvPr id="0" name="Picture 55"/>
+                    <pic:cNvPr id="0" name="Picture 58"/>
                     <pic:cNvPicPr>
                       <a:picLocks noChangeAspect="1" noChangeArrowheads="1"/>
                     </pic:cNvPicPr>
@@ -1121,20 +1232,24 @@
     </w:p>
     <w:p>
       <w:r>
-        <w:t>After filling correct callno and student id, click on Return Book button.</w:t>
-      </w:r>
-    </w:p>
-    <w:p>
-      <w:r>
-        <w:rPr>
-          <w:noProof/>
-        </w:rPr>
+        <w:t>Now click on View Issued Book link again:</w:t>
+      </w:r>
+    </w:p>
+    <w:p>
+      <w:r>
         <w:lastRenderedPageBreak/>
+        <w:tab/>
+      </w:r>
+      <w:r>
+        <w:rPr>
+          <w:noProof/>
+          <w:lang w:bidi="hi-IN"/>
+        </w:rPr>
         <w:drawing>
           <wp:inline distT="0" distB="0" distL="0" distR="0">
             <wp:extent cx="5943600" cy="3968262"/>
             <wp:effectExtent l="19050" t="0" r="0" b="0"/>
-            <wp:docPr id="58" name="Picture 58"/>
+            <wp:docPr id="61" name="Picture 61"/>
             <wp:cNvGraphicFramePr>
               <a:graphicFrameLocks xmlns:a="http://schemas.openxmlformats.org/drawingml/2006/main" noChangeAspect="1"/>
             </wp:cNvGraphicFramePr>
@@ -1142,7 +1257,7 @@
               <a:graphicData uri="http://schemas.openxmlformats.org/drawingml/2006/picture">
                 <pic:pic xmlns:pic="http://schemas.openxmlformats.org/drawingml/2006/picture">
                   <pic:nvPicPr>
-                    <pic:cNvPr id="0" name="Picture 58"/>
+                    <pic:cNvPr id="0" name="Picture 61"/>
                     <pic:cNvPicPr>
                       <a:picLocks noChangeAspect="1" noChangeArrowheads="1"/>
                     </pic:cNvPicPr>
@@ -1179,23 +1294,26 @@
     </w:p>
     <w:p>
       <w:r>
-        <w:t>Now click on View Issued Book link again:</w:t>
-      </w:r>
-    </w:p>
-    <w:p>
-      <w:r>
+        <w:t>Here, you can see that return status is set to yes.</w:t>
+      </w:r>
+    </w:p>
+    <w:p>
+      <w:r>
+        <w:t>Now click on the View Book link again:</w:t>
+      </w:r>
+    </w:p>
+    <w:p>
+      <w:r>
+        <w:rPr>
+          <w:noProof/>
+          <w:lang w:bidi="hi-IN"/>
+        </w:rPr>
         <w:lastRenderedPageBreak/>
-        <w:tab/>
-      </w:r>
-      <w:r>
-        <w:rPr>
-          <w:noProof/>
-        </w:rPr>
         <w:drawing>
           <wp:inline distT="0" distB="0" distL="0" distR="0">
             <wp:extent cx="5943600" cy="3968262"/>
             <wp:effectExtent l="19050" t="0" r="0" b="0"/>
-            <wp:docPr id="61" name="Picture 61"/>
+            <wp:docPr id="64" name="Picture 64"/>
             <wp:cNvGraphicFramePr>
               <a:graphicFrameLocks xmlns:a="http://schemas.openxmlformats.org/drawingml/2006/main" noChangeAspect="1"/>
             </wp:cNvGraphicFramePr>
@@ -1203,13 +1321,13 @@
               <a:graphicData uri="http://schemas.openxmlformats.org/drawingml/2006/picture">
                 <pic:pic xmlns:pic="http://schemas.openxmlformats.org/drawingml/2006/picture">
                   <pic:nvPicPr>
-                    <pic:cNvPr id="0" name="Picture 61"/>
+                    <pic:cNvPr id="0" name="Picture 64"/>
                     <pic:cNvPicPr>
                       <a:picLocks noChangeAspect="1" noChangeArrowheads="1"/>
                     </pic:cNvPicPr>
                   </pic:nvPicPr>
                   <pic:blipFill>
-                    <a:blip r:embed="rId24"/>
+                    <a:blip r:embed="rId17"/>
                     <a:srcRect/>
                     <a:stretch>
                       <a:fillRect/>
@@ -1240,69 +1358,6 @@
     </w:p>
     <w:p>
       <w:r>
-        <w:t>Here, you can see that return status is set to yes.</w:t>
-      </w:r>
-    </w:p>
-    <w:p>
-      <w:r>
-        <w:t>Now click on the View Book link again:</w:t>
-      </w:r>
-    </w:p>
-    <w:p>
-      <w:r>
-        <w:rPr>
-          <w:noProof/>
-        </w:rPr>
-        <w:lastRenderedPageBreak/>
-        <w:drawing>
-          <wp:inline distT="0" distB="0" distL="0" distR="0">
-            <wp:extent cx="5943600" cy="3968262"/>
-            <wp:effectExtent l="19050" t="0" r="0" b="0"/>
-            <wp:docPr id="64" name="Picture 64"/>
-            <wp:cNvGraphicFramePr>
-              <a:graphicFrameLocks xmlns:a="http://schemas.openxmlformats.org/drawingml/2006/main" noChangeAspect="1"/>
-            </wp:cNvGraphicFramePr>
-            <a:graphic xmlns:a="http://schemas.openxmlformats.org/drawingml/2006/main">
-              <a:graphicData uri="http://schemas.openxmlformats.org/drawingml/2006/picture">
-                <pic:pic xmlns:pic="http://schemas.openxmlformats.org/drawingml/2006/picture">
-                  <pic:nvPicPr>
-                    <pic:cNvPr id="0" name="Picture 64"/>
-                    <pic:cNvPicPr>
-                      <a:picLocks noChangeAspect="1" noChangeArrowheads="1"/>
-                    </pic:cNvPicPr>
-                  </pic:nvPicPr>
-                  <pic:blipFill>
-                    <a:blip r:embed="rId18"/>
-                    <a:srcRect/>
-                    <a:stretch>
-                      <a:fillRect/>
-                    </a:stretch>
-                  </pic:blipFill>
-                  <pic:spPr bwMode="auto">
-                    <a:xfrm>
-                      <a:off x="0" y="0"/>
-                      <a:ext cx="5943600" cy="3968262"/>
-                    </a:xfrm>
-                    <a:prstGeom prst="rect">
-                      <a:avLst/>
-                    </a:prstGeom>
-                    <a:noFill/>
-                    <a:ln w="9525">
-                      <a:noFill/>
-                      <a:miter lim="800000"/>
-                      <a:headEnd/>
-                      <a:tailEnd/>
-                    </a:ln>
-                  </pic:spPr>
-                </pic:pic>
-              </a:graphicData>
-            </a:graphic>
-          </wp:inline>
-        </w:drawing>
-      </w:r>
-    </w:p>
-    <w:p>
-      <w:r>
         <w:t>Here, you can see that issued no. is set to 0.</w:t>
       </w:r>
     </w:p>
@@ -1314,7 +1369,23 @@
     <w:p/>
     <w:p>
       <w:r>
-        <w:t>This project is developed by Sonoo Jaiswal in 5 hours only in front of students while providing training on servlet. It is developed for college level students. You can improve it also.</w:t>
+        <w:t xml:space="preserve">This project is developed by </w:t>
+      </w:r>
+      <w:proofErr w:type="spellStart"/>
+      <w:r>
+        <w:t>Sonoo</w:t>
+      </w:r>
+      <w:proofErr w:type="spellEnd"/>
+      <w:r>
+        <w:t xml:space="preserve"> </w:t>
+      </w:r>
+      <w:proofErr w:type="spellStart"/>
+      <w:r>
+        <w:t>Jaiswal</w:t>
+      </w:r>
+      <w:proofErr w:type="spellEnd"/>
+      <w:r>
+        <w:t xml:space="preserve"> in 5 hours only in front of students while providing training on servlet. It is developed for college level students. You can improve it also.</w:t>
       </w:r>
     </w:p>
     <w:p>
@@ -1336,7 +1407,7 @@
         <w:rPr>
           <w:b/>
         </w:rPr>
-        <w:t>Sonoo Jaiswal</w:t>
+        <w:t>Sachin more</w:t>
       </w:r>
     </w:p>
     <w:p>
@@ -1346,12 +1417,8 @@
           <w:b/>
         </w:rPr>
       </w:pPr>
-      <w:r>
-        <w:rPr>
-          <w:b/>
-        </w:rPr>
-        <w:t>Founder of JavaTpoint</w:t>
-      </w:r>
+      <w:bookmarkStart w:id="0" w:name="_GoBack"/>
+      <w:bookmarkEnd w:id="0"/>
     </w:p>
     <w:sectPr>
       <w:pgSz w:w="12240" w:h="15840"/>
@@ -1364,7 +1431,7 @@
 </file>
 
 <file path=word/styles.xml><?xml version="1.0" encoding="utf-8"?>
-<w:styles xmlns:r="http://schemas.openxmlformats.org/officeDocument/2006/relationships" xmlns:w="http://schemas.openxmlformats.org/wordprocessingml/2006/main">
+<w:styles xmlns:mc="http://schemas.openxmlformats.org/markup-compatibility/2006" xmlns:r="http://schemas.openxmlformats.org/officeDocument/2006/relationships" xmlns:w="http://schemas.openxmlformats.org/wordprocessingml/2006/main" xmlns:w14="http://schemas.microsoft.com/office/word/2010/wordml" xmlns:w15="http://schemas.microsoft.com/office/word/2012/wordml" xmlns:w16se="http://schemas.microsoft.com/office/word/2015/wordml/symex" mc:Ignorable="w14 w15 w16se">
   <w:docDefaults>
     <w:rPrDefault>
       <w:rPr>
@@ -1380,144 +1447,378 @@
       </w:pPr>
     </w:pPrDefault>
   </w:docDefaults>
-  <w:latentStyles w:defLockedState="0" w:defUIPriority="99" w:defSemiHidden="1" w:defUnhideWhenUsed="1" w:defQFormat="0" w:count="267">
-    <w:lsdException w:name="Normal" w:semiHidden="0" w:uiPriority="0" w:unhideWhenUsed="0" w:qFormat="1"/>
-    <w:lsdException w:name="heading 1" w:semiHidden="0" w:uiPriority="9" w:unhideWhenUsed="0" w:qFormat="1"/>
-    <w:lsdException w:name="heading 2" w:uiPriority="9" w:qFormat="1"/>
-    <w:lsdException w:name="heading 3" w:uiPriority="9" w:qFormat="1"/>
-    <w:lsdException w:name="heading 4" w:uiPriority="9" w:qFormat="1"/>
-    <w:lsdException w:name="heading 5" w:uiPriority="9" w:qFormat="1"/>
-    <w:lsdException w:name="heading 6" w:uiPriority="9" w:qFormat="1"/>
-    <w:lsdException w:name="heading 7" w:uiPriority="9" w:qFormat="1"/>
-    <w:lsdException w:name="heading 8" w:uiPriority="9" w:qFormat="1"/>
-    <w:lsdException w:name="heading 9" w:uiPriority="9" w:qFormat="1"/>
-    <w:lsdException w:name="toc 1" w:uiPriority="39"/>
-    <w:lsdException w:name="toc 2" w:uiPriority="39"/>
-    <w:lsdException w:name="toc 3" w:uiPriority="39"/>
-    <w:lsdException w:name="toc 4" w:uiPriority="39"/>
-    <w:lsdException w:name="toc 5" w:uiPriority="39"/>
-    <w:lsdException w:name="toc 6" w:uiPriority="39"/>
-    <w:lsdException w:name="toc 7" w:uiPriority="39"/>
-    <w:lsdException w:name="toc 8" w:uiPriority="39"/>
-    <w:lsdException w:name="toc 9" w:uiPriority="39"/>
-    <w:lsdException w:name="caption" w:uiPriority="35" w:qFormat="1"/>
-    <w:lsdException w:name="Title" w:semiHidden="0" w:uiPriority="10" w:unhideWhenUsed="0" w:qFormat="1"/>
-    <w:lsdException w:name="Default Paragraph Font" w:uiPriority="1"/>
-    <w:lsdException w:name="Subtitle" w:semiHidden="0" w:uiPriority="11" w:unhideWhenUsed="0" w:qFormat="1"/>
-    <w:lsdException w:name="Strong" w:semiHidden="0" w:uiPriority="22" w:unhideWhenUsed="0" w:qFormat="1"/>
-    <w:lsdException w:name="Emphasis" w:semiHidden="0" w:uiPriority="20" w:unhideWhenUsed="0" w:qFormat="1"/>
-    <w:lsdException w:name="Table Grid" w:semiHidden="0" w:uiPriority="59" w:unhideWhenUsed="0"/>
-    <w:lsdException w:name="Placeholder Text" w:unhideWhenUsed="0"/>
-    <w:lsdException w:name="No Spacing" w:semiHidden="0" w:uiPriority="1" w:unhideWhenUsed="0" w:qFormat="1"/>
-    <w:lsdException w:name="Light Shading" w:semiHidden="0" w:uiPriority="60" w:unhideWhenUsed="0"/>
-    <w:lsdException w:name="Light List" w:semiHidden="0" w:uiPriority="61" w:unhideWhenUsed="0"/>
-    <w:lsdException w:name="Light Grid" w:semiHidden="0" w:uiPriority="62" w:unhideWhenUsed="0"/>
-    <w:lsdException w:name="Medium Shading 1" w:semiHidden="0" w:uiPriority="63" w:unhideWhenUsed="0"/>
-    <w:lsdException w:name="Medium Shading 2" w:semiHidden="0" w:uiPriority="64" w:unhideWhenUsed="0"/>
-    <w:lsdException w:name="Medium List 1" w:semiHidden="0" w:uiPriority="65" w:unhideWhenUsed="0"/>
-    <w:lsdException w:name="Medium List 2" w:semiHidden="0" w:uiPriority="66" w:unhideWhenUsed="0"/>
-    <w:lsdException w:name="Medium Grid 1" w:semiHidden="0" w:uiPriority="67" w:unhideWhenUsed="0"/>
-    <w:lsdException w:name="Medium Grid 2" w:semiHidden="0" w:uiPriority="68" w:unhideWhenUsed="0"/>
-    <w:lsdException w:name="Medium Grid 3" w:semiHidden="0" w:uiPriority="69" w:unhideWhenUsed="0"/>
-    <w:lsdException w:name="Dark List" w:semiHidden="0" w:uiPriority="70" w:unhideWhenUsed="0"/>
-    <w:lsdException w:name="Colorful Shading" w:semiHidden="0" w:uiPriority="71" w:unhideWhenUsed="0"/>
-    <w:lsdException w:name="Colorful List" w:semiHidden="0" w:uiPriority="72" w:unhideWhenUsed="0"/>
-    <w:lsdException w:name="Colorful Grid" w:semiHidden="0" w:uiPriority="73" w:unhideWhenUsed="0"/>
-    <w:lsdException w:name="Light Shading Accent 1" w:semiHidden="0" w:uiPriority="60" w:unhideWhenUsed="0"/>
-    <w:lsdException w:name="Light List Accent 1" w:semiHidden="0" w:uiPriority="61" w:unhideWhenUsed="0"/>
-    <w:lsdException w:name="Light Grid Accent 1" w:semiHidden="0" w:uiPriority="62" w:unhideWhenUsed="0"/>
-    <w:lsdException w:name="Medium Shading 1 Accent 1" w:semiHidden="0" w:uiPriority="63" w:unhideWhenUsed="0"/>
-    <w:lsdException w:name="Medium Shading 2 Accent 1" w:semiHidden="0" w:uiPriority="64" w:unhideWhenUsed="0"/>
-    <w:lsdException w:name="Medium List 1 Accent 1" w:semiHidden="0" w:uiPriority="65" w:unhideWhenUsed="0"/>
-    <w:lsdException w:name="Revision" w:unhideWhenUsed="0"/>
-    <w:lsdException w:name="List Paragraph" w:semiHidden="0" w:uiPriority="34" w:unhideWhenUsed="0" w:qFormat="1"/>
-    <w:lsdException w:name="Quote" w:semiHidden="0" w:uiPriority="29" w:unhideWhenUsed="0" w:qFormat="1"/>
-    <w:lsdException w:name="Intense Quote" w:semiHidden="0" w:uiPriority="30" w:unhideWhenUsed="0" w:qFormat="1"/>
-    <w:lsdException w:name="Medium List 2 Accent 1" w:semiHidden="0" w:uiPriority="66" w:unhideWhenUsed="0"/>
-    <w:lsdException w:name="Medium Grid 1 Accent 1" w:semiHidden="0" w:uiPriority="67" w:unhideWhenUsed="0"/>
-    <w:lsdException w:name="Medium Grid 2 Accent 1" w:semiHidden="0" w:uiPriority="68" w:unhideWhenUsed="0"/>
-    <w:lsdException w:name="Medium Grid 3 Accent 1" w:semiHidden="0" w:uiPriority="69" w:unhideWhenUsed="0"/>
-    <w:lsdException w:name="Dark List Accent 1" w:semiHidden="0" w:uiPriority="70" w:unhideWhenUsed="0"/>
-    <w:lsdException w:name="Colorful Shading Accent 1" w:semiHidden="0" w:uiPriority="71" w:unhideWhenUsed="0"/>
-    <w:lsdException w:name="Colorful List Accent 1" w:semiHidden="0" w:uiPriority="72" w:unhideWhenUsed="0"/>
-    <w:lsdException w:name="Colorful Grid Accent 1" w:semiHidden="0" w:uiPriority="73" w:unhideWhenUsed="0"/>
-    <w:lsdException w:name="Light Shading Accent 2" w:semiHidden="0" w:uiPriority="60" w:unhideWhenUsed="0"/>
-    <w:lsdException w:name="Light List Accent 2" w:semiHidden="0" w:uiPriority="61" w:unhideWhenUsed="0"/>
-    <w:lsdException w:name="Light Grid Accent 2" w:semiHidden="0" w:uiPriority="62" w:unhideWhenUsed="0"/>
-    <w:lsdException w:name="Medium Shading 1 Accent 2" w:semiHidden="0" w:uiPriority="63" w:unhideWhenUsed="0"/>
-    <w:lsdException w:name="Medium Shading 2 Accent 2" w:semiHidden="0" w:uiPriority="64" w:unhideWhenUsed="0"/>
-    <w:lsdException w:name="Medium List 1 Accent 2" w:semiHidden="0" w:uiPriority="65" w:unhideWhenUsed="0"/>
-    <w:lsdException w:name="Medium List 2 Accent 2" w:semiHidden="0" w:uiPriority="66" w:unhideWhenUsed="0"/>
-    <w:lsdException w:name="Medium Grid 1 Accent 2" w:semiHidden="0" w:uiPriority="67" w:unhideWhenUsed="0"/>
-    <w:lsdException w:name="Medium Grid 2 Accent 2" w:semiHidden="0" w:uiPriority="68" w:unhideWhenUsed="0"/>
-    <w:lsdException w:name="Medium Grid 3 Accent 2" w:semiHidden="0" w:uiPriority="69" w:unhideWhenUsed="0"/>
-    <w:lsdException w:name="Dark List Accent 2" w:semiHidden="0" w:uiPriority="70" w:unhideWhenUsed="0"/>
-    <w:lsdException w:name="Colorful Shading Accent 2" w:semiHidden="0" w:uiPriority="71" w:unhideWhenUsed="0"/>
-    <w:lsdException w:name="Colorful List Accent 2" w:semiHidden="0" w:uiPriority="72" w:unhideWhenUsed="0"/>
-    <w:lsdException w:name="Colorful Grid Accent 2" w:semiHidden="0" w:uiPriority="73" w:unhideWhenUsed="0"/>
-    <w:lsdException w:name="Light Shading Accent 3" w:semiHidden="0" w:uiPriority="60" w:unhideWhenUsed="0"/>
-    <w:lsdException w:name="Light List Accent 3" w:semiHidden="0" w:uiPriority="61" w:unhideWhenUsed="0"/>
-    <w:lsdException w:name="Light Grid Accent 3" w:semiHidden="0" w:uiPriority="62" w:unhideWhenUsed="0"/>
-    <w:lsdException w:name="Medium Shading 1 Accent 3" w:semiHidden="0" w:uiPriority="63" w:unhideWhenUsed="0"/>
-    <w:lsdException w:name="Medium Shading 2 Accent 3" w:semiHidden="0" w:uiPriority="64" w:unhideWhenUsed="0"/>
-    <w:lsdException w:name="Medium List 1 Accent 3" w:semiHidden="0" w:uiPriority="65" w:unhideWhenUsed="0"/>
-    <w:lsdException w:name="Medium List 2 Accent 3" w:semiHidden="0" w:uiPriority="66" w:unhideWhenUsed="0"/>
-    <w:lsdException w:name="Medium Grid 1 Accent 3" w:semiHidden="0" w:uiPriority="67" w:unhideWhenUsed="0"/>
-    <w:lsdException w:name="Medium Grid 2 Accent 3" w:semiHidden="0" w:uiPriority="68" w:unhideWhenUsed="0"/>
-    <w:lsdException w:name="Medium Grid 3 Accent 3" w:semiHidden="0" w:uiPriority="69" w:unhideWhenUsed="0"/>
-    <w:lsdException w:name="Dark List Accent 3" w:semiHidden="0" w:uiPriority="70" w:unhideWhenUsed="0"/>
-    <w:lsdException w:name="Colorful Shading Accent 3" w:semiHidden="0" w:uiPriority="71" w:unhideWhenUsed="0"/>
-    <w:lsdException w:name="Colorful List Accent 3" w:semiHidden="0" w:uiPriority="72" w:unhideWhenUsed="0"/>
-    <w:lsdException w:name="Colorful Grid Accent 3" w:semiHidden="0" w:uiPriority="73" w:unhideWhenUsed="0"/>
-    <w:lsdException w:name="Light Shading Accent 4" w:semiHidden="0" w:uiPriority="60" w:unhideWhenUsed="0"/>
-    <w:lsdException w:name="Light List Accent 4" w:semiHidden="0" w:uiPriority="61" w:unhideWhenUsed="0"/>
-    <w:lsdException w:name="Light Grid Accent 4" w:semiHidden="0" w:uiPriority="62" w:unhideWhenUsed="0"/>
-    <w:lsdException w:name="Medium Shading 1 Accent 4" w:semiHidden="0" w:uiPriority="63" w:unhideWhenUsed="0"/>
-    <w:lsdException w:name="Medium Shading 2 Accent 4" w:semiHidden="0" w:uiPriority="64" w:unhideWhenUsed="0"/>
-    <w:lsdException w:name="Medium List 1 Accent 4" w:semiHidden="0" w:uiPriority="65" w:unhideWhenUsed="0"/>
-    <w:lsdException w:name="Medium List 2 Accent 4" w:semiHidden="0" w:uiPriority="66" w:unhideWhenUsed="0"/>
-    <w:lsdException w:name="Medium Grid 1 Accent 4" w:semiHidden="0" w:uiPriority="67" w:unhideWhenUsed="0"/>
-    <w:lsdException w:name="Medium Grid 2 Accent 4" w:semiHidden="0" w:uiPriority="68" w:unhideWhenUsed="0"/>
-    <w:lsdException w:name="Medium Grid 3 Accent 4" w:semiHidden="0" w:uiPriority="69" w:unhideWhenUsed="0"/>
-    <w:lsdException w:name="Dark List Accent 4" w:semiHidden="0" w:uiPriority="70" w:unhideWhenUsed="0"/>
-    <w:lsdException w:name="Colorful Shading Accent 4" w:semiHidden="0" w:uiPriority="71" w:unhideWhenUsed="0"/>
-    <w:lsdException w:name="Colorful List Accent 4" w:semiHidden="0" w:uiPriority="72" w:unhideWhenUsed="0"/>
-    <w:lsdException w:name="Colorful Grid Accent 4" w:semiHidden="0" w:uiPriority="73" w:unhideWhenUsed="0"/>
-    <w:lsdException w:name="Light Shading Accent 5" w:semiHidden="0" w:uiPriority="60" w:unhideWhenUsed="0"/>
-    <w:lsdException w:name="Light List Accent 5" w:semiHidden="0" w:uiPriority="61" w:unhideWhenUsed="0"/>
-    <w:lsdException w:name="Light Grid Accent 5" w:semiHidden="0" w:uiPriority="62" w:unhideWhenUsed="0"/>
-    <w:lsdException w:name="Medium Shading 1 Accent 5" w:semiHidden="0" w:uiPriority="63" w:unhideWhenUsed="0"/>
-    <w:lsdException w:name="Medium Shading 2 Accent 5" w:semiHidden="0" w:uiPriority="64" w:unhideWhenUsed="0"/>
-    <w:lsdException w:name="Medium List 1 Accent 5" w:semiHidden="0" w:uiPriority="65" w:unhideWhenUsed="0"/>
-    <w:lsdException w:name="Medium List 2 Accent 5" w:semiHidden="0" w:uiPriority="66" w:unhideWhenUsed="0"/>
-    <w:lsdException w:name="Medium Grid 1 Accent 5" w:semiHidden="0" w:uiPriority="67" w:unhideWhenUsed="0"/>
-    <w:lsdException w:name="Medium Grid 2 Accent 5" w:semiHidden="0" w:uiPriority="68" w:unhideWhenUsed="0"/>
-    <w:lsdException w:name="Medium Grid 3 Accent 5" w:semiHidden="0" w:uiPriority="69" w:unhideWhenUsed="0"/>
-    <w:lsdException w:name="Dark List Accent 5" w:semiHidden="0" w:uiPriority="70" w:unhideWhenUsed="0"/>
-    <w:lsdException w:name="Colorful Shading Accent 5" w:semiHidden="0" w:uiPriority="71" w:unhideWhenUsed="0"/>
-    <w:lsdException w:name="Colorful List Accent 5" w:semiHidden="0" w:uiPriority="72" w:unhideWhenUsed="0"/>
-    <w:lsdException w:name="Colorful Grid Accent 5" w:semiHidden="0" w:uiPriority="73" w:unhideWhenUsed="0"/>
-    <w:lsdException w:name="Light Shading Accent 6" w:semiHidden="0" w:uiPriority="60" w:unhideWhenUsed="0"/>
-    <w:lsdException w:name="Light List Accent 6" w:semiHidden="0" w:uiPriority="61" w:unhideWhenUsed="0"/>
-    <w:lsdException w:name="Light Grid Accent 6" w:semiHidden="0" w:uiPriority="62" w:unhideWhenUsed="0"/>
-    <w:lsdException w:name="Medium Shading 1 Accent 6" w:semiHidden="0" w:uiPriority="63" w:unhideWhenUsed="0"/>
-    <w:lsdException w:name="Medium Shading 2 Accent 6" w:semiHidden="0" w:uiPriority="64" w:unhideWhenUsed="0"/>
-    <w:lsdException w:name="Medium List 1 Accent 6" w:semiHidden="0" w:uiPriority="65" w:unhideWhenUsed="0"/>
-    <w:lsdException w:name="Medium List 2 Accent 6" w:semiHidden="0" w:uiPriority="66" w:unhideWhenUsed="0"/>
-    <w:lsdException w:name="Medium Grid 1 Accent 6" w:semiHidden="0" w:uiPriority="67" w:unhideWhenUsed="0"/>
-    <w:lsdException w:name="Medium Grid 2 Accent 6" w:semiHidden="0" w:uiPriority="68" w:unhideWhenUsed="0"/>
-    <w:lsdException w:name="Medium Grid 3 Accent 6" w:semiHidden="0" w:uiPriority="69" w:unhideWhenUsed="0"/>
-    <w:lsdException w:name="Dark List Accent 6" w:semiHidden="0" w:uiPriority="70" w:unhideWhenUsed="0"/>
-    <w:lsdException w:name="Colorful Shading Accent 6" w:semiHidden="0" w:uiPriority="71" w:unhideWhenUsed="0"/>
-    <w:lsdException w:name="Colorful List Accent 6" w:semiHidden="0" w:uiPriority="72" w:unhideWhenUsed="0"/>
-    <w:lsdException w:name="Colorful Grid Accent 6" w:semiHidden="0" w:uiPriority="73" w:unhideWhenUsed="0"/>
-    <w:lsdException w:name="Subtle Emphasis" w:semiHidden="0" w:uiPriority="19" w:unhideWhenUsed="0" w:qFormat="1"/>
-    <w:lsdException w:name="Intense Emphasis" w:semiHidden="0" w:uiPriority="21" w:unhideWhenUsed="0" w:qFormat="1"/>
-    <w:lsdException w:name="Subtle Reference" w:semiHidden="0" w:uiPriority="31" w:unhideWhenUsed="0" w:qFormat="1"/>
-    <w:lsdException w:name="Intense Reference" w:semiHidden="0" w:uiPriority="32" w:unhideWhenUsed="0" w:qFormat="1"/>
-    <w:lsdException w:name="Book Title" w:semiHidden="0" w:uiPriority="33" w:unhideWhenUsed="0" w:qFormat="1"/>
-    <w:lsdException w:name="Bibliography" w:uiPriority="37"/>
-    <w:lsdException w:name="TOC Heading" w:uiPriority="39" w:qFormat="1"/>
+  <w:latentStyles w:defLockedState="0" w:defUIPriority="99" w:defSemiHidden="0" w:defUnhideWhenUsed="0" w:defQFormat="0" w:count="371">
+    <w:lsdException w:name="Normal" w:uiPriority="0" w:qFormat="1"/>
+    <w:lsdException w:name="heading 1" w:uiPriority="9" w:qFormat="1"/>
+    <w:lsdException w:name="heading 2" w:semiHidden="1" w:uiPriority="9" w:unhideWhenUsed="1" w:qFormat="1"/>
+    <w:lsdException w:name="heading 3" w:semiHidden="1" w:uiPriority="9" w:unhideWhenUsed="1" w:qFormat="1"/>
+    <w:lsdException w:name="heading 4" w:semiHidden="1" w:uiPriority="9" w:unhideWhenUsed="1" w:qFormat="1"/>
+    <w:lsdException w:name="heading 5" w:semiHidden="1" w:uiPriority="9" w:unhideWhenUsed="1" w:qFormat="1"/>
+    <w:lsdException w:name="heading 6" w:semiHidden="1" w:uiPriority="9" w:unhideWhenUsed="1" w:qFormat="1"/>
+    <w:lsdException w:name="heading 7" w:semiHidden="1" w:uiPriority="9" w:unhideWhenUsed="1" w:qFormat="1"/>
+    <w:lsdException w:name="heading 8" w:semiHidden="1" w:uiPriority="9" w:unhideWhenUsed="1" w:qFormat="1"/>
+    <w:lsdException w:name="heading 9" w:semiHidden="1" w:uiPriority="9" w:unhideWhenUsed="1" w:qFormat="1"/>
+    <w:lsdException w:name="index 1" w:semiHidden="1" w:unhideWhenUsed="1"/>
+    <w:lsdException w:name="index 2" w:semiHidden="1" w:unhideWhenUsed="1"/>
+    <w:lsdException w:name="index 3" w:semiHidden="1" w:unhideWhenUsed="1"/>
+    <w:lsdException w:name="index 4" w:semiHidden="1" w:unhideWhenUsed="1"/>
+    <w:lsdException w:name="index 5" w:semiHidden="1" w:unhideWhenUsed="1"/>
+    <w:lsdException w:name="index 6" w:semiHidden="1" w:unhideWhenUsed="1"/>
+    <w:lsdException w:name="index 7" w:semiHidden="1" w:unhideWhenUsed="1"/>
+    <w:lsdException w:name="index 8" w:semiHidden="1" w:unhideWhenUsed="1"/>
+    <w:lsdException w:name="index 9" w:semiHidden="1" w:unhideWhenUsed="1"/>
+    <w:lsdException w:name="toc 1" w:semiHidden="1" w:uiPriority="39" w:unhideWhenUsed="1"/>
+    <w:lsdException w:name="toc 2" w:semiHidden="1" w:uiPriority="39" w:unhideWhenUsed="1"/>
+    <w:lsdException w:name="toc 3" w:semiHidden="1" w:uiPriority="39" w:unhideWhenUsed="1"/>
+    <w:lsdException w:name="toc 4" w:semiHidden="1" w:uiPriority="39" w:unhideWhenUsed="1"/>
+    <w:lsdException w:name="toc 5" w:semiHidden="1" w:uiPriority="39" w:unhideWhenUsed="1"/>
+    <w:lsdException w:name="toc 6" w:semiHidden="1" w:uiPriority="39" w:unhideWhenUsed="1"/>
+    <w:lsdException w:name="toc 7" w:semiHidden="1" w:uiPriority="39" w:unhideWhenUsed="1"/>
+    <w:lsdException w:name="toc 8" w:semiHidden="1" w:uiPriority="39" w:unhideWhenUsed="1"/>
+    <w:lsdException w:name="toc 9" w:semiHidden="1" w:uiPriority="39" w:unhideWhenUsed="1"/>
+    <w:lsdException w:name="Normal Indent" w:semiHidden="1" w:unhideWhenUsed="1"/>
+    <w:lsdException w:name="footnote text" w:semiHidden="1" w:unhideWhenUsed="1"/>
+    <w:lsdException w:name="annotation text" w:semiHidden="1" w:unhideWhenUsed="1"/>
+    <w:lsdException w:name="header" w:semiHidden="1" w:unhideWhenUsed="1"/>
+    <w:lsdException w:name="footer" w:semiHidden="1" w:unhideWhenUsed="1"/>
+    <w:lsdException w:name="index heading" w:semiHidden="1" w:unhideWhenUsed="1"/>
+    <w:lsdException w:name="caption" w:semiHidden="1" w:uiPriority="35" w:unhideWhenUsed="1" w:qFormat="1"/>
+    <w:lsdException w:name="table of figures" w:semiHidden="1" w:unhideWhenUsed="1"/>
+    <w:lsdException w:name="envelope address" w:semiHidden="1" w:unhideWhenUsed="1"/>
+    <w:lsdException w:name="envelope return" w:semiHidden="1" w:unhideWhenUsed="1"/>
+    <w:lsdException w:name="footnote reference" w:semiHidden="1" w:unhideWhenUsed="1"/>
+    <w:lsdException w:name="annotation reference" w:semiHidden="1" w:unhideWhenUsed="1"/>
+    <w:lsdException w:name="line number" w:semiHidden="1" w:unhideWhenUsed="1"/>
+    <w:lsdException w:name="page number" w:semiHidden="1" w:unhideWhenUsed="1"/>
+    <w:lsdException w:name="endnote reference" w:semiHidden="1" w:unhideWhenUsed="1"/>
+    <w:lsdException w:name="endnote text" w:semiHidden="1" w:unhideWhenUsed="1"/>
+    <w:lsdException w:name="table of authorities" w:semiHidden="1" w:unhideWhenUsed="1"/>
+    <w:lsdException w:name="macro" w:semiHidden="1" w:unhideWhenUsed="1"/>
+    <w:lsdException w:name="toa heading" w:semiHidden="1" w:unhideWhenUsed="1"/>
+    <w:lsdException w:name="List" w:semiHidden="1" w:unhideWhenUsed="1"/>
+    <w:lsdException w:name="List Bullet" w:semiHidden="1" w:unhideWhenUsed="1"/>
+    <w:lsdException w:name="List Number" w:semiHidden="1" w:unhideWhenUsed="1"/>
+    <w:lsdException w:name="List 2" w:semiHidden="1" w:unhideWhenUsed="1"/>
+    <w:lsdException w:name="List 3" w:semiHidden="1" w:unhideWhenUsed="1"/>
+    <w:lsdException w:name="List 4" w:semiHidden="1" w:unhideWhenUsed="1"/>
+    <w:lsdException w:name="List 5" w:semiHidden="1" w:unhideWhenUsed="1"/>
+    <w:lsdException w:name="List Bullet 2" w:semiHidden="1" w:unhideWhenUsed="1"/>
+    <w:lsdException w:name="List Bullet 3" w:semiHidden="1" w:unhideWhenUsed="1"/>
+    <w:lsdException w:name="List Bullet 4" w:semiHidden="1" w:unhideWhenUsed="1"/>
+    <w:lsdException w:name="List Bullet 5" w:semiHidden="1" w:unhideWhenUsed="1"/>
+    <w:lsdException w:name="List Number 2" w:semiHidden="1" w:unhideWhenUsed="1"/>
+    <w:lsdException w:name="List Number 3" w:semiHidden="1" w:unhideWhenUsed="1"/>
+    <w:lsdException w:name="List Number 4" w:semiHidden="1" w:unhideWhenUsed="1"/>
+    <w:lsdException w:name="List Number 5" w:semiHidden="1" w:unhideWhenUsed="1"/>
+    <w:lsdException w:name="Title" w:uiPriority="10" w:qFormat="1"/>
+    <w:lsdException w:name="Closing" w:semiHidden="1" w:unhideWhenUsed="1"/>
+    <w:lsdException w:name="Signature" w:semiHidden="1" w:unhideWhenUsed="1"/>
+    <w:lsdException w:name="Default Paragraph Font" w:semiHidden="1" w:uiPriority="1" w:unhideWhenUsed="1"/>
+    <w:lsdException w:name="Body Text" w:semiHidden="1" w:unhideWhenUsed="1"/>
+    <w:lsdException w:name="Body Text Indent" w:semiHidden="1" w:unhideWhenUsed="1"/>
+    <w:lsdException w:name="List Continue" w:semiHidden="1" w:unhideWhenUsed="1"/>
+    <w:lsdException w:name="List Continue 2" w:semiHidden="1" w:unhideWhenUsed="1"/>
+    <w:lsdException w:name="List Continue 3" w:semiHidden="1" w:unhideWhenUsed="1"/>
+    <w:lsdException w:name="List Continue 4" w:semiHidden="1" w:unhideWhenUsed="1"/>
+    <w:lsdException w:name="List Continue 5" w:semiHidden="1" w:unhideWhenUsed="1"/>
+    <w:lsdException w:name="Message Header" w:semiHidden="1" w:unhideWhenUsed="1"/>
+    <w:lsdException w:name="Subtitle" w:uiPriority="11" w:qFormat="1"/>
+    <w:lsdException w:name="Salutation" w:semiHidden="1" w:unhideWhenUsed="1"/>
+    <w:lsdException w:name="Date" w:semiHidden="1" w:unhideWhenUsed="1"/>
+    <w:lsdException w:name="Body Text First Indent" w:semiHidden="1" w:unhideWhenUsed="1"/>
+    <w:lsdException w:name="Body Text First Indent 2" w:semiHidden="1" w:unhideWhenUsed="1"/>
+    <w:lsdException w:name="Note Heading" w:semiHidden="1" w:unhideWhenUsed="1"/>
+    <w:lsdException w:name="Body Text 2" w:semiHidden="1" w:unhideWhenUsed="1"/>
+    <w:lsdException w:name="Body Text 3" w:semiHidden="1" w:unhideWhenUsed="1"/>
+    <w:lsdException w:name="Body Text Indent 2" w:semiHidden="1" w:unhideWhenUsed="1"/>
+    <w:lsdException w:name="Body Text Indent 3" w:semiHidden="1" w:unhideWhenUsed="1"/>
+    <w:lsdException w:name="Block Text" w:semiHidden="1" w:unhideWhenUsed="1"/>
+    <w:lsdException w:name="Hyperlink" w:semiHidden="1" w:unhideWhenUsed="1"/>
+    <w:lsdException w:name="FollowedHyperlink" w:semiHidden="1" w:unhideWhenUsed="1"/>
+    <w:lsdException w:name="Strong" w:uiPriority="22" w:qFormat="1"/>
+    <w:lsdException w:name="Emphasis" w:uiPriority="20" w:qFormat="1"/>
+    <w:lsdException w:name="Document Map" w:semiHidden="1" w:unhideWhenUsed="1"/>
+    <w:lsdException w:name="Plain Text" w:semiHidden="1" w:unhideWhenUsed="1"/>
+    <w:lsdException w:name="E-mail Signature" w:semiHidden="1" w:unhideWhenUsed="1"/>
+    <w:lsdException w:name="HTML Top of Form" w:semiHidden="1" w:unhideWhenUsed="1"/>
+    <w:lsdException w:name="HTML Bottom of Form" w:semiHidden="1" w:unhideWhenUsed="1"/>
+    <w:lsdException w:name="Normal (Web)" w:semiHidden="1" w:unhideWhenUsed="1"/>
+    <w:lsdException w:name="HTML Acronym" w:semiHidden="1" w:unhideWhenUsed="1"/>
+    <w:lsdException w:name="HTML Address" w:semiHidden="1" w:unhideWhenUsed="1"/>
+    <w:lsdException w:name="HTML Cite" w:semiHidden="1" w:unhideWhenUsed="1"/>
+    <w:lsdException w:name="HTML Code" w:semiHidden="1" w:unhideWhenUsed="1"/>
+    <w:lsdException w:name="HTML Definition" w:semiHidden="1" w:unhideWhenUsed="1"/>
+    <w:lsdException w:name="HTML Keyboard" w:semiHidden="1" w:unhideWhenUsed="1"/>
+    <w:lsdException w:name="HTML Preformatted" w:semiHidden="1" w:unhideWhenUsed="1"/>
+    <w:lsdException w:name="HTML Sample" w:semiHidden="1" w:unhideWhenUsed="1"/>
+    <w:lsdException w:name="HTML Typewriter" w:semiHidden="1" w:unhideWhenUsed="1"/>
+    <w:lsdException w:name="HTML Variable" w:semiHidden="1" w:unhideWhenUsed="1"/>
+    <w:lsdException w:name="Normal Table" w:semiHidden="1" w:unhideWhenUsed="1"/>
+    <w:lsdException w:name="annotation subject" w:semiHidden="1" w:unhideWhenUsed="1"/>
+    <w:lsdException w:name="No List" w:semiHidden="1" w:unhideWhenUsed="1"/>
+    <w:lsdException w:name="Outline List 1" w:semiHidden="1" w:unhideWhenUsed="1"/>
+    <w:lsdException w:name="Outline List 2" w:semiHidden="1" w:unhideWhenUsed="1"/>
+    <w:lsdException w:name="Outline List 3" w:semiHidden="1" w:unhideWhenUsed="1"/>
+    <w:lsdException w:name="Table Simple 1" w:semiHidden="1" w:unhideWhenUsed="1"/>
+    <w:lsdException w:name="Table Simple 2" w:semiHidden="1" w:unhideWhenUsed="1"/>
+    <w:lsdException w:name="Table Simple 3" w:semiHidden="1" w:unhideWhenUsed="1"/>
+    <w:lsdException w:name="Table Classic 1" w:semiHidden="1" w:unhideWhenUsed="1"/>
+    <w:lsdException w:name="Table Classic 2" w:semiHidden="1" w:unhideWhenUsed="1"/>
+    <w:lsdException w:name="Table Classic 3" w:semiHidden="1" w:unhideWhenUsed="1"/>
+    <w:lsdException w:name="Table Classic 4" w:semiHidden="1" w:unhideWhenUsed="1"/>
+    <w:lsdException w:name="Table Colorful 1" w:semiHidden="1" w:unhideWhenUsed="1"/>
+    <w:lsdException w:name="Table Colorful 2" w:semiHidden="1" w:unhideWhenUsed="1"/>
+    <w:lsdException w:name="Table Colorful 3" w:semiHidden="1" w:unhideWhenUsed="1"/>
+    <w:lsdException w:name="Table Columns 1" w:semiHidden="1" w:unhideWhenUsed="1"/>
+    <w:lsdException w:name="Table Columns 2" w:semiHidden="1" w:unhideWhenUsed="1"/>
+    <w:lsdException w:name="Table Columns 3" w:semiHidden="1" w:unhideWhenUsed="1"/>
+    <w:lsdException w:name="Table Columns 4" w:semiHidden="1" w:unhideWhenUsed="1"/>
+    <w:lsdException w:name="Table Columns 5" w:semiHidden="1" w:unhideWhenUsed="1"/>
+    <w:lsdException w:name="Table Grid 1" w:semiHidden="1" w:unhideWhenUsed="1"/>
+    <w:lsdException w:name="Table Grid 2" w:semiHidden="1" w:unhideWhenUsed="1"/>
+    <w:lsdException w:name="Table Grid 3" w:semiHidden="1" w:unhideWhenUsed="1"/>
+    <w:lsdException w:name="Table Grid 4" w:semiHidden="1" w:unhideWhenUsed="1"/>
+    <w:lsdException w:name="Table Grid 5" w:semiHidden="1" w:unhideWhenUsed="1"/>
+    <w:lsdException w:name="Table Grid 6" w:semiHidden="1" w:unhideWhenUsed="1"/>
+    <w:lsdException w:name="Table Grid 7" w:semiHidden="1" w:unhideWhenUsed="1"/>
+    <w:lsdException w:name="Table Grid 8" w:semiHidden="1" w:unhideWhenUsed="1"/>
+    <w:lsdException w:name="Table List 1" w:semiHidden="1" w:unhideWhenUsed="1"/>
+    <w:lsdException w:name="Table List 2" w:semiHidden="1" w:unhideWhenUsed="1"/>
+    <w:lsdException w:name="Table List 3" w:semiHidden="1" w:unhideWhenUsed="1"/>
+    <w:lsdException w:name="Table List 4" w:semiHidden="1" w:unhideWhenUsed="1"/>
+    <w:lsdException w:name="Table List 5" w:semiHidden="1" w:unhideWhenUsed="1"/>
+    <w:lsdException w:name="Table List 6" w:semiHidden="1" w:unhideWhenUsed="1"/>
+    <w:lsdException w:name="Table List 7" w:semiHidden="1" w:unhideWhenUsed="1"/>
+    <w:lsdException w:name="Table List 8" w:semiHidden="1" w:unhideWhenUsed="1"/>
+    <w:lsdException w:name="Table 3D effects 1" w:semiHidden="1" w:unhideWhenUsed="1"/>
+    <w:lsdException w:name="Table 3D effects 2" w:semiHidden="1" w:unhideWhenUsed="1"/>
+    <w:lsdException w:name="Table 3D effects 3" w:semiHidden="1" w:unhideWhenUsed="1"/>
+    <w:lsdException w:name="Table Contemporary" w:semiHidden="1" w:unhideWhenUsed="1"/>
+    <w:lsdException w:name="Table Elegant" w:semiHidden="1" w:unhideWhenUsed="1"/>
+    <w:lsdException w:name="Table Professional" w:semiHidden="1" w:unhideWhenUsed="1"/>
+    <w:lsdException w:name="Table Subtle 1" w:semiHidden="1" w:unhideWhenUsed="1"/>
+    <w:lsdException w:name="Table Subtle 2" w:semiHidden="1" w:unhideWhenUsed="1"/>
+    <w:lsdException w:name="Table Web 1" w:semiHidden="1" w:unhideWhenUsed="1"/>
+    <w:lsdException w:name="Table Web 2" w:semiHidden="1" w:unhideWhenUsed="1"/>
+    <w:lsdException w:name="Table Web 3" w:semiHidden="1" w:unhideWhenUsed="1"/>
+    <w:lsdException w:name="Balloon Text" w:semiHidden="1" w:unhideWhenUsed="1"/>
+    <w:lsdException w:name="Table Grid" w:uiPriority="59"/>
+    <w:lsdException w:name="Table Theme" w:semiHidden="1" w:unhideWhenUsed="1"/>
+    <w:lsdException w:name="Placeholder Text" w:semiHidden="1"/>
+    <w:lsdException w:name="No Spacing" w:uiPriority="1" w:qFormat="1"/>
+    <w:lsdException w:name="Light Shading" w:uiPriority="60"/>
+    <w:lsdException w:name="Light List" w:uiPriority="61"/>
+    <w:lsdException w:name="Light Grid" w:uiPriority="62"/>
+    <w:lsdException w:name="Medium Shading 1" w:uiPriority="63"/>
+    <w:lsdException w:name="Medium Shading 2" w:uiPriority="64"/>
+    <w:lsdException w:name="Medium List 1" w:uiPriority="65"/>
+    <w:lsdException w:name="Medium List 2" w:uiPriority="66"/>
+    <w:lsdException w:name="Medium Grid 1" w:uiPriority="67"/>
+    <w:lsdException w:name="Medium Grid 2" w:uiPriority="68"/>
+    <w:lsdException w:name="Medium Grid 3" w:uiPriority="69"/>
+    <w:lsdException w:name="Dark List" w:uiPriority="70"/>
+    <w:lsdException w:name="Colorful Shading" w:uiPriority="71"/>
+    <w:lsdException w:name="Colorful List" w:uiPriority="72"/>
+    <w:lsdException w:name="Colorful Grid" w:uiPriority="73"/>
+    <w:lsdException w:name="Light Shading Accent 1" w:uiPriority="60"/>
+    <w:lsdException w:name="Light List Accent 1" w:uiPriority="61"/>
+    <w:lsdException w:name="Light Grid Accent 1" w:uiPriority="62"/>
+    <w:lsdException w:name="Medium Shading 1 Accent 1" w:uiPriority="63"/>
+    <w:lsdException w:name="Medium Shading 2 Accent 1" w:uiPriority="64"/>
+    <w:lsdException w:name="Medium List 1 Accent 1" w:uiPriority="65"/>
+    <w:lsdException w:name="Revision" w:semiHidden="1"/>
+    <w:lsdException w:name="List Paragraph" w:uiPriority="34" w:qFormat="1"/>
+    <w:lsdException w:name="Quote" w:uiPriority="29" w:qFormat="1"/>
+    <w:lsdException w:name="Intense Quote" w:uiPriority="30" w:qFormat="1"/>
+    <w:lsdException w:name="Medium List 2 Accent 1" w:uiPriority="66"/>
+    <w:lsdException w:name="Medium Grid 1 Accent 1" w:uiPriority="67"/>
+    <w:lsdException w:name="Medium Grid 2 Accent 1" w:uiPriority="68"/>
+    <w:lsdException w:name="Medium Grid 3 Accent 1" w:uiPriority="69"/>
+    <w:lsdException w:name="Dark List Accent 1" w:uiPriority="70"/>
+    <w:lsdException w:name="Colorful Shading Accent 1" w:uiPriority="71"/>
+    <w:lsdException w:name="Colorful List Accent 1" w:uiPriority="72"/>
+    <w:lsdException w:name="Colorful Grid Accent 1" w:uiPriority="73"/>
+    <w:lsdException w:name="Light Shading Accent 2" w:uiPriority="60"/>
+    <w:lsdException w:name="Light List Accent 2" w:uiPriority="61"/>
+    <w:lsdException w:name="Light Grid Accent 2" w:uiPriority="62"/>
+    <w:lsdException w:name="Medium Shading 1 Accent 2" w:uiPriority="63"/>
+    <w:lsdException w:name="Medium Shading 2 Accent 2" w:uiPriority="64"/>
+    <w:lsdException w:name="Medium List 1 Accent 2" w:uiPriority="65"/>
+    <w:lsdException w:name="Medium List 2 Accent 2" w:uiPriority="66"/>
+    <w:lsdException w:name="Medium Grid 1 Accent 2" w:uiPriority="67"/>
+    <w:lsdException w:name="Medium Grid 2 Accent 2" w:uiPriority="68"/>
+    <w:lsdException w:name="Medium Grid 3 Accent 2" w:uiPriority="69"/>
+    <w:lsdException w:name="Dark List Accent 2" w:uiPriority="70"/>
+    <w:lsdException w:name="Colorful Shading Accent 2" w:uiPriority="71"/>
+    <w:lsdException w:name="Colorful List Accent 2" w:uiPriority="72"/>
+    <w:lsdException w:name="Colorful Grid Accent 2" w:uiPriority="73"/>
+    <w:lsdException w:name="Light Shading Accent 3" w:uiPriority="60"/>
+    <w:lsdException w:name="Light List Accent 3" w:uiPriority="61"/>
+    <w:lsdException w:name="Light Grid Accent 3" w:uiPriority="62"/>
+    <w:lsdException w:name="Medium Shading 1 Accent 3" w:uiPriority="63"/>
+    <w:lsdException w:name="Medium Shading 2 Accent 3" w:uiPriority="64"/>
+    <w:lsdException w:name="Medium List 1 Accent 3" w:uiPriority="65"/>
+    <w:lsdException w:name="Medium List 2 Accent 3" w:uiPriority="66"/>
+    <w:lsdException w:name="Medium Grid 1 Accent 3" w:uiPriority="67"/>
+    <w:lsdException w:name="Medium Grid 2 Accent 3" w:uiPriority="68"/>
+    <w:lsdException w:name="Medium Grid 3 Accent 3" w:uiPriority="69"/>
+    <w:lsdException w:name="Dark List Accent 3" w:uiPriority="70"/>
+    <w:lsdException w:name="Colorful Shading Accent 3" w:uiPriority="71"/>
+    <w:lsdException w:name="Colorful List Accent 3" w:uiPriority="72"/>
+    <w:lsdException w:name="Colorful Grid Accent 3" w:uiPriority="73"/>
+    <w:lsdException w:name="Light Shading Accent 4" w:uiPriority="60"/>
+    <w:lsdException w:name="Light List Accent 4" w:uiPriority="61"/>
+    <w:lsdException w:name="Light Grid Accent 4" w:uiPriority="62"/>
+    <w:lsdException w:name="Medium Shading 1 Accent 4" w:uiPriority="63"/>
+    <w:lsdException w:name="Medium Shading 2 Accent 4" w:uiPriority="64"/>
+    <w:lsdException w:name="Medium List 1 Accent 4" w:uiPriority="65"/>
+    <w:lsdException w:name="Medium List 2 Accent 4" w:uiPriority="66"/>
+    <w:lsdException w:name="Medium Grid 1 Accent 4" w:uiPriority="67"/>
+    <w:lsdException w:name="Medium Grid 2 Accent 4" w:uiPriority="68"/>
+    <w:lsdException w:name="Medium Grid 3 Accent 4" w:uiPriority="69"/>
+    <w:lsdException w:name="Dark List Accent 4" w:uiPriority="70"/>
+    <w:lsdException w:name="Colorful Shading Accent 4" w:uiPriority="71"/>
+    <w:lsdException w:name="Colorful List Accent 4" w:uiPriority="72"/>
+    <w:lsdException w:name="Colorful Grid Accent 4" w:uiPriority="73"/>
+    <w:lsdException w:name="Light Shading Accent 5" w:uiPriority="60"/>
+    <w:lsdException w:name="Light List Accent 5" w:uiPriority="61"/>
+    <w:lsdException w:name="Light Grid Accent 5" w:uiPriority="62"/>
+    <w:lsdException w:name="Medium Shading 1 Accent 5" w:uiPriority="63"/>
+    <w:lsdException w:name="Medium Shading 2 Accent 5" w:uiPriority="64"/>
+    <w:lsdException w:name="Medium List 1 Accent 5" w:uiPriority="65"/>
+    <w:lsdException w:name="Medium List 2 Accent 5" w:uiPriority="66"/>
+    <w:lsdException w:name="Medium Grid 1 Accent 5" w:uiPriority="67"/>
+    <w:lsdException w:name="Medium Grid 2 Accent 5" w:uiPriority="68"/>
+    <w:lsdException w:name="Medium Grid 3 Accent 5" w:uiPriority="69"/>
+    <w:lsdException w:name="Dark List Accent 5" w:uiPriority="70"/>
+    <w:lsdException w:name="Colorful Shading Accent 5" w:uiPriority="71"/>
+    <w:lsdException w:name="Colorful List Accent 5" w:uiPriority="72"/>
+    <w:lsdException w:name="Colorful Grid Accent 5" w:uiPriority="73"/>
+    <w:lsdException w:name="Light Shading Accent 6" w:uiPriority="60"/>
+    <w:lsdException w:name="Light List Accent 6" w:uiPriority="61"/>
+    <w:lsdException w:name="Light Grid Accent 6" w:uiPriority="62"/>
+    <w:lsdException w:name="Medium Shading 1 Accent 6" w:uiPriority="63"/>
+    <w:lsdException w:name="Medium Shading 2 Accent 6" w:uiPriority="64"/>
+    <w:lsdException w:name="Medium List 1 Accent 6" w:uiPriority="65"/>
+    <w:lsdException w:name="Medium List 2 Accent 6" w:uiPriority="66"/>
+    <w:lsdException w:name="Medium Grid 1 Accent 6" w:uiPriority="67"/>
+    <w:lsdException w:name="Medium Grid 2 Accent 6" w:uiPriority="68"/>
+    <w:lsdException w:name="Medium Grid 3 Accent 6" w:uiPriority="69"/>
+    <w:lsdException w:name="Dark List Accent 6" w:uiPriority="70"/>
+    <w:lsdException w:name="Colorful Shading Accent 6" w:uiPriority="71"/>
+    <w:lsdException w:name="Colorful List Accent 6" w:uiPriority="72"/>
+    <w:lsdException w:name="Colorful Grid Accent 6" w:uiPriority="73"/>
+    <w:lsdException w:name="Subtle Emphasis" w:uiPriority="19" w:qFormat="1"/>
+    <w:lsdException w:name="Intense Emphasis" w:uiPriority="21" w:qFormat="1"/>
+    <w:lsdException w:name="Subtle Reference" w:uiPriority="31" w:qFormat="1"/>
+    <w:lsdException w:name="Intense Reference" w:uiPriority="32" w:qFormat="1"/>
+    <w:lsdException w:name="Book Title" w:uiPriority="33" w:qFormat="1"/>
+    <w:lsdException w:name="Bibliography" w:semiHidden="1" w:uiPriority="37" w:unhideWhenUsed="1"/>
+    <w:lsdException w:name="TOC Heading" w:semiHidden="1" w:uiPriority="39" w:unhideWhenUsed="1" w:qFormat="1"/>
+    <w:lsdException w:name="Plain Table 1" w:uiPriority="41"/>
+    <w:lsdException w:name="Plain Table 2" w:uiPriority="42"/>
+    <w:lsdException w:name="Plain Table 3" w:uiPriority="43"/>
+    <w:lsdException w:name="Plain Table 4" w:uiPriority="44"/>
+    <w:lsdException w:name="Plain Table 5" w:uiPriority="45"/>
+    <w:lsdException w:name="Grid Table Light" w:uiPriority="40"/>
+    <w:lsdException w:name="Grid Table 1 Light" w:uiPriority="46"/>
+    <w:lsdException w:name="Grid Table 2" w:uiPriority="47"/>
+    <w:lsdException w:name="Grid Table 3" w:uiPriority="48"/>
+    <w:lsdException w:name="Grid Table 4" w:uiPriority="49"/>
+    <w:lsdException w:name="Grid Table 5 Dark" w:uiPriority="50"/>
+    <w:lsdException w:name="Grid Table 6 Colorful" w:uiPriority="51"/>
+    <w:lsdException w:name="Grid Table 7 Colorful" w:uiPriority="52"/>
+    <w:lsdException w:name="Grid Table 1 Light Accent 1" w:uiPriority="46"/>
+    <w:lsdException w:name="Grid Table 2 Accent 1" w:uiPriority="47"/>
+    <w:lsdException w:name="Grid Table 3 Accent 1" w:uiPriority="48"/>
+    <w:lsdException w:name="Grid Table 4 Accent 1" w:uiPriority="49"/>
+    <w:lsdException w:name="Grid Table 5 Dark Accent 1" w:uiPriority="50"/>
+    <w:lsdException w:name="Grid Table 6 Colorful Accent 1" w:uiPriority="51"/>
+    <w:lsdException w:name="Grid Table 7 Colorful Accent 1" w:uiPriority="52"/>
+    <w:lsdException w:name="Grid Table 1 Light Accent 2" w:uiPriority="46"/>
+    <w:lsdException w:name="Grid Table 2 Accent 2" w:uiPriority="47"/>
+    <w:lsdException w:name="Grid Table 3 Accent 2" w:uiPriority="48"/>
+    <w:lsdException w:name="Grid Table 4 Accent 2" w:uiPriority="49"/>
+    <w:lsdException w:name="Grid Table 5 Dark Accent 2" w:uiPriority="50"/>
+    <w:lsdException w:name="Grid Table 6 Colorful Accent 2" w:uiPriority="51"/>
+    <w:lsdException w:name="Grid Table 7 Colorful Accent 2" w:uiPriority="52"/>
+    <w:lsdException w:name="Grid Table 1 Light Accent 3" w:uiPriority="46"/>
+    <w:lsdException w:name="Grid Table 2 Accent 3" w:uiPriority="47"/>
+    <w:lsdException w:name="Grid Table 3 Accent 3" w:uiPriority="48"/>
+    <w:lsdException w:name="Grid Table 4 Accent 3" w:uiPriority="49"/>
+    <w:lsdException w:name="Grid Table 5 Dark Accent 3" w:uiPriority="50"/>
+    <w:lsdException w:name="Grid Table 6 Colorful Accent 3" w:uiPriority="51"/>
+    <w:lsdException w:name="Grid Table 7 Colorful Accent 3" w:uiPriority="52"/>
+    <w:lsdException w:name="Grid Table 1 Light Accent 4" w:uiPriority="46"/>
+    <w:lsdException w:name="Grid Table 2 Accent 4" w:uiPriority="47"/>
+    <w:lsdException w:name="Grid Table 3 Accent 4" w:uiPriority="48"/>
+    <w:lsdException w:name="Grid Table 4 Accent 4" w:uiPriority="49"/>
+    <w:lsdException w:name="Grid Table 5 Dark Accent 4" w:uiPriority="50"/>
+    <w:lsdException w:name="Grid Table 6 Colorful Accent 4" w:uiPriority="51"/>
+    <w:lsdException w:name="Grid Table 7 Colorful Accent 4" w:uiPriority="52"/>
+    <w:lsdException w:name="Grid Table 1 Light Accent 5" w:uiPriority="46"/>
+    <w:lsdException w:name="Grid Table 2 Accent 5" w:uiPriority="47"/>
+    <w:lsdException w:name="Grid Table 3 Accent 5" w:uiPriority="48"/>
+    <w:lsdException w:name="Grid Table 4 Accent 5" w:uiPriority="49"/>
+    <w:lsdException w:name="Grid Table 5 Dark Accent 5" w:uiPriority="50"/>
+    <w:lsdException w:name="Grid Table 6 Colorful Accent 5" w:uiPriority="51"/>
+    <w:lsdException w:name="Grid Table 7 Colorful Accent 5" w:uiPriority="52"/>
+    <w:lsdException w:name="Grid Table 1 Light Accent 6" w:uiPriority="46"/>
+    <w:lsdException w:name="Grid Table 2 Accent 6" w:uiPriority="47"/>
+    <w:lsdException w:name="Grid Table 3 Accent 6" w:uiPriority="48"/>
+    <w:lsdException w:name="Grid Table 4 Accent 6" w:uiPriority="49"/>
+    <w:lsdException w:name="Grid Table 5 Dark Accent 6" w:uiPriority="50"/>
+    <w:lsdException w:name="Grid Table 6 Colorful Accent 6" w:uiPriority="51"/>
+    <w:lsdException w:name="Grid Table 7 Colorful Accent 6" w:uiPriority="52"/>
+    <w:lsdException w:name="List Table 1 Light" w:uiPriority="46"/>
+    <w:lsdException w:name="List Table 2" w:uiPriority="47"/>
+    <w:lsdException w:name="List Table 3" w:uiPriority="48"/>
+    <w:lsdException w:name="List Table 4" w:uiPriority="49"/>
+    <w:lsdException w:name="List Table 5 Dark" w:uiPriority="50"/>
+    <w:lsdException w:name="List Table 6 Colorful" w:uiPriority="51"/>
+    <w:lsdException w:name="List Table 7 Colorful" w:uiPriority="52"/>
+    <w:lsdException w:name="List Table 1 Light Accent 1" w:uiPriority="46"/>
+    <w:lsdException w:name="List Table 2 Accent 1" w:uiPriority="47"/>
+    <w:lsdException w:name="List Table 3 Accent 1" w:uiPriority="48"/>
+    <w:lsdException w:name="List Table 4 Accent 1" w:uiPriority="49"/>
+    <w:lsdException w:name="List Table 5 Dark Accent 1" w:uiPriority="50"/>
+    <w:lsdException w:name="List Table 6 Colorful Accent 1" w:uiPriority="51"/>
+    <w:lsdException w:name="List Table 7 Colorful Accent 1" w:uiPriority="52"/>
+    <w:lsdException w:name="List Table 1 Light Accent 2" w:uiPriority="46"/>
+    <w:lsdException w:name="List Table 2 Accent 2" w:uiPriority="47"/>
+    <w:lsdException w:name="List Table 3 Accent 2" w:uiPriority="48"/>
+    <w:lsdException w:name="List Table 4 Accent 2" w:uiPriority="49"/>
+    <w:lsdException w:name="List Table 5 Dark Accent 2" w:uiPriority="50"/>
+    <w:lsdException w:name="List Table 6 Colorful Accent 2" w:uiPriority="51"/>
+    <w:lsdException w:name="List Table 7 Colorful Accent 2" w:uiPriority="52"/>
+    <w:lsdException w:name="List Table 1 Light Accent 3" w:uiPriority="46"/>
+    <w:lsdException w:name="List Table 2 Accent 3" w:uiPriority="47"/>
+    <w:lsdException w:name="List Table 3 Accent 3" w:uiPriority="48"/>
+    <w:lsdException w:name="List Table 4 Accent 3" w:uiPriority="49"/>
+    <w:lsdException w:name="List Table 5 Dark Accent 3" w:uiPriority="50"/>
+    <w:lsdException w:name="List Table 6 Colorful Accent 3" w:uiPriority="51"/>
+    <w:lsdException w:name="List Table 7 Colorful Accent 3" w:uiPriority="52"/>
+    <w:lsdException w:name="List Table 1 Light Accent 4" w:uiPriority="46"/>
+    <w:lsdException w:name="List Table 2 Accent 4" w:uiPriority="47"/>
+    <w:lsdException w:name="List Table 3 Accent 4" w:uiPriority="48"/>
+    <w:lsdException w:name="List Table 4 Accent 4" w:uiPriority="49"/>
+    <w:lsdException w:name="List Table 5 Dark Accent 4" w:uiPriority="50"/>
+    <w:lsdException w:name="List Table 6 Colorful Accent 4" w:uiPriority="51"/>
+    <w:lsdException w:name="List Table 7 Colorful Accent 4" w:uiPriority="52"/>
+    <w:lsdException w:name="List Table 1 Light Accent 5" w:uiPriority="46"/>
+    <w:lsdException w:name="List Table 2 Accent 5" w:uiPriority="47"/>
+    <w:lsdException w:name="List Table 3 Accent 5" w:uiPriority="48"/>
+    <w:lsdException w:name="List Table 4 Accent 5" w:uiPriority="49"/>
+    <w:lsdException w:name="List Table 5 Dark Accent 5" w:uiPriority="50"/>
+    <w:lsdException w:name="List Table 6 Colorful Accent 5" w:uiPriority="51"/>
+    <w:lsdException w:name="List Table 7 Colorful Accent 5" w:uiPriority="52"/>
+    <w:lsdException w:name="List Table 1 Light Accent 6" w:uiPriority="46"/>
+    <w:lsdException w:name="List Table 2 Accent 6" w:uiPriority="47"/>
+    <w:lsdException w:name="List Table 3 Accent 6" w:uiPriority="48"/>
+    <w:lsdException w:name="List Table 4 Accent 6" w:uiPriority="49"/>
+    <w:lsdException w:name="List Table 5 Dark Accent 6" w:uiPriority="50"/>
+    <w:lsdException w:name="List Table 6 Colorful Accent 6" w:uiPriority="51"/>
+    <w:lsdException w:name="List Table 7 Colorful Accent 6" w:uiPriority="52"/>
   </w:latentStyles>
   <w:style w:type="paragraph" w:default="1" w:styleId="Normal">
     <w:name w:val="Normal"/>
@@ -1535,7 +1836,6 @@
     <w:uiPriority w:val="99"/>
     <w:semiHidden/>
     <w:unhideWhenUsed/>
-    <w:qFormat/>
     <w:tblPr>
       <w:tblInd w:w="0" w:type="dxa"/>
       <w:tblCellMar>
@@ -1591,6 +1891,22 @@
     <w:rPr>
       <w:color w:val="0000FF" w:themeColor="hyperlink"/>
       <w:u w:val="single"/>
+    </w:rPr>
+  </w:style>
+  <w:style w:type="paragraph" w:styleId="NormalWeb">
+    <w:name w:val="Normal (Web)"/>
+    <w:basedOn w:val="Normal"/>
+    <w:uiPriority w:val="99"/>
+    <w:unhideWhenUsed/>
+    <w:rsid w:val="00A91EE6"/>
+    <w:pPr>
+      <w:spacing w:before="100" w:beforeAutospacing="1" w:after="100" w:afterAutospacing="1" w:line="240" w:lineRule="auto"/>
+    </w:pPr>
+    <w:rPr>
+      <w:rFonts w:ascii="Times New Roman" w:eastAsia="Times New Roman" w:hAnsi="Times New Roman" w:cs="Times New Roman"/>
+      <w:sz w:val="24"/>
+      <w:szCs w:val="24"/>
+      <w:lang w:bidi="hi-IN"/>
     </w:rPr>
   </w:style>
 </w:styles>

</xml_diff>